<commit_message>
updated ffile and doc
</commit_message>
<xml_diff>
--- a/2025417_CA1 StatTechniques-DataAnalysis.docx
+++ b/2025417_CA1 StatTechniques-DataAnalysis.docx
@@ -4613,21 +4613,71 @@
       <w:pPr>
         <w:jc w:val="center"/>
       </w:pPr>
+      <w:r>
+        <w:rPr>
+          <w:noProof/>
+        </w:rPr>
+        <w:lastRenderedPageBreak/>
+        <w:drawing>
+          <wp:inline distT="0" distB="0" distL="0" distR="0" wp14:anchorId="3A755F3C" wp14:editId="6DE86E96">
+            <wp:extent cx="5731510" cy="2366010"/>
+            <wp:effectExtent l="0" t="0" r="2540" b="0"/>
+            <wp:docPr id="14607908" name="Imagem 6"/>
+            <wp:cNvGraphicFramePr>
+              <a:graphicFrameLocks xmlns:a="http://schemas.openxmlformats.org/drawingml/2006/main" noChangeAspect="1"/>
+            </wp:cNvGraphicFramePr>
+            <a:graphic xmlns:a="http://schemas.openxmlformats.org/drawingml/2006/main">
+              <a:graphicData uri="http://schemas.openxmlformats.org/drawingml/2006/picture">
+                <pic:pic xmlns:pic="http://schemas.openxmlformats.org/drawingml/2006/picture">
+                  <pic:nvPicPr>
+                    <pic:cNvPr id="14607908" name="Imagem 14607908"/>
+                    <pic:cNvPicPr/>
+                  </pic:nvPicPr>
+                  <pic:blipFill>
+                    <a:blip r:embed="rId11">
+                      <a:extLst>
+                        <a:ext uri="{28A0092B-C50C-407E-A947-70E740481C1C}">
+                          <a14:useLocalDpi xmlns:a14="http://schemas.microsoft.com/office/drawing/2010/main" val="0"/>
+                        </a:ext>
+                      </a:extLst>
+                    </a:blip>
+                    <a:stretch>
+                      <a:fillRect/>
+                    </a:stretch>
+                  </pic:blipFill>
+                  <pic:spPr>
+                    <a:xfrm>
+                      <a:off x="0" y="0"/>
+                      <a:ext cx="5731510" cy="2366010"/>
+                    </a:xfrm>
+                    <a:prstGeom prst="rect">
+                      <a:avLst/>
+                    </a:prstGeom>
+                  </pic:spPr>
+                </pic:pic>
+              </a:graphicData>
+            </a:graphic>
+          </wp:inline>
+        </w:drawing>
+      </w:r>
     </w:p>
     <w:p>
       <w:pPr>
         <w:jc w:val="center"/>
       </w:pPr>
-    </w:p>
-    <w:p>
-      <w:pPr>
-        <w:jc w:val="center"/>
-      </w:pPr>
       <w:r>
         <w:t>Source: (Author’s Own, 2025)</w:t>
       </w:r>
     </w:p>
     <w:p/>
+    <w:p>
+      <w:pPr>
+        <w:ind w:firstLine="720"/>
+      </w:pPr>
+      <w:r>
+        <w:t>At figure 2, the result of simple measure of variability show how spread the data are from the small to large.</w:t>
+      </w:r>
+    </w:p>
     <w:p>
       <w:pPr>
         <w:pStyle w:val="Ttulo2"/>
@@ -4688,7 +4738,7 @@
                     <pic:cNvPicPr/>
                   </pic:nvPicPr>
                   <pic:blipFill>
-                    <a:blip r:embed="rId11">
+                    <a:blip r:embed="rId12">
                       <a:extLst>
                         <a:ext uri="{28A0092B-C50C-407E-A947-70E740481C1C}">
                           <a14:useLocalDpi xmlns:a14="http://schemas.microsoft.com/office/drawing/2010/main" val="0"/>
@@ -4819,6 +4869,7 @@
         <w:rPr>
           <w:noProof/>
         </w:rPr>
+        <w:lastRenderedPageBreak/>
         <w:drawing>
           <wp:anchor distT="0" distB="0" distL="114300" distR="114300" simplePos="0" relativeHeight="251663360" behindDoc="1" locked="0" layoutInCell="1" allowOverlap="1" wp14:anchorId="527B10EF" wp14:editId="7563CA5C">
             <wp:simplePos x="0" y="0"/>
@@ -4851,7 +4902,7 @@
                     <pic:cNvPicPr/>
                   </pic:nvPicPr>
                   <pic:blipFill>
-                    <a:blip r:embed="rId12">
+                    <a:blip r:embed="rId13">
                       <a:extLst>
                         <a:ext uri="{28A0092B-C50C-407E-A947-70E740481C1C}">
                           <a14:useLocalDpi xmlns:a14="http://schemas.microsoft.com/office/drawing/2010/main" val="0"/>
@@ -4924,7 +4975,19 @@
         <w:t xml:space="preserve"> results if we compare with the results of standard deviation</w:t>
       </w:r>
       <w:r>
-        <w:t xml:space="preserve">, basically variance is the standard deviation squared, based in that result diet group has more variance then exercise group. </w:t>
+        <w:t xml:space="preserve">, basically variance is the standard deviation squared, based in that result diet group has more variance </w:t>
+      </w:r>
+      <w:r>
+        <w:t>than</w:t>
+      </w:r>
+      <w:r>
+        <w:t xml:space="preserve"> exercise group.</w:t>
+      </w:r>
+      <w:r>
+        <w:t>2</w:t>
+      </w:r>
+      <w:r>
+        <w:t xml:space="preserve"> </w:t>
       </w:r>
     </w:p>
     <w:p>
@@ -4965,14 +5028,79 @@
       </w:r>
     </w:p>
     <w:p>
-      <w:r>
-        <w:lastRenderedPageBreak/>
-        <w:tab/>
+      <w:pPr>
+        <w:jc w:val="center"/>
+      </w:pPr>
+      <w:r>
+        <w:rPr>
+          <w:noProof/>
+        </w:rPr>
+        <w:drawing>
+          <wp:anchor distT="0" distB="0" distL="114300" distR="114300" simplePos="0" relativeHeight="251664384" behindDoc="1" locked="0" layoutInCell="1" allowOverlap="1" wp14:anchorId="713D7790" wp14:editId="0A7AB20E">
+            <wp:simplePos x="0" y="0"/>
+            <wp:positionH relativeFrom="column">
+              <wp:posOffset>511175</wp:posOffset>
+            </wp:positionH>
+            <wp:positionV relativeFrom="paragraph">
+              <wp:posOffset>160020</wp:posOffset>
+            </wp:positionV>
+            <wp:extent cx="5160645" cy="1449705"/>
+            <wp:effectExtent l="0" t="0" r="1905" b="0"/>
+            <wp:wrapTight wrapText="bothSides">
+              <wp:wrapPolygon edited="0">
+                <wp:start x="0" y="0"/>
+                <wp:lineTo x="0" y="21288"/>
+                <wp:lineTo x="21528" y="21288"/>
+                <wp:lineTo x="21528" y="0"/>
+                <wp:lineTo x="0" y="0"/>
+              </wp:wrapPolygon>
+            </wp:wrapTight>
+            <wp:docPr id="1820661486" name="Imagem 5"/>
+            <wp:cNvGraphicFramePr>
+              <a:graphicFrameLocks xmlns:a="http://schemas.openxmlformats.org/drawingml/2006/main" noChangeAspect="1"/>
+            </wp:cNvGraphicFramePr>
+            <a:graphic xmlns:a="http://schemas.openxmlformats.org/drawingml/2006/main">
+              <a:graphicData uri="http://schemas.openxmlformats.org/drawingml/2006/picture">
+                <pic:pic xmlns:pic="http://schemas.openxmlformats.org/drawingml/2006/picture">
+                  <pic:nvPicPr>
+                    <pic:cNvPr id="1820661486" name="Imagem 1820661486"/>
+                    <pic:cNvPicPr/>
+                  </pic:nvPicPr>
+                  <pic:blipFill>
+                    <a:blip r:embed="rId14">
+                      <a:extLst>
+                        <a:ext uri="{28A0092B-C50C-407E-A947-70E740481C1C}">
+                          <a14:useLocalDpi xmlns:a14="http://schemas.microsoft.com/office/drawing/2010/main" val="0"/>
+                        </a:ext>
+                      </a:extLst>
+                    </a:blip>
+                    <a:stretch>
+                      <a:fillRect/>
+                    </a:stretch>
+                  </pic:blipFill>
+                  <pic:spPr>
+                    <a:xfrm>
+                      <a:off x="0" y="0"/>
+                      <a:ext cx="5160645" cy="1449705"/>
+                    </a:xfrm>
+                    <a:prstGeom prst="rect">
+                      <a:avLst/>
+                    </a:prstGeom>
+                  </pic:spPr>
+                </pic:pic>
+              </a:graphicData>
+            </a:graphic>
+            <wp14:sizeRelH relativeFrom="margin">
+              <wp14:pctWidth>0</wp14:pctWidth>
+            </wp14:sizeRelH>
+            <wp14:sizeRelV relativeFrom="margin">
+              <wp14:pctHeight>0</wp14:pctHeight>
+            </wp14:sizeRelV>
+          </wp:anchor>
+        </w:drawing>
       </w:r>
     </w:p>
     <w:p/>
-    <w:p/>
-    <w:p/>
     <w:p>
       <w:pPr>
         <w:jc w:val="center"/>
@@ -4983,9 +5111,41 @@
     </w:p>
     <w:p>
       <w:pPr>
-        <w:pStyle w:val="PargrafodaLista"/>
-        <w:ind w:left="1440"/>
-      </w:pPr>
+        <w:ind w:left="720"/>
+      </w:pPr>
+      <w:r>
+        <w:t>At figure 5 shows the results for each group, Diet and Exercise, the Interquartile Range (IQR) separately is calculated, the  equation is calculate getting the percentile of q1value correspond</w:t>
+      </w:r>
+      <w:r>
+        <w:t xml:space="preserve">s to 25% and 75% for q3, </w:t>
+      </w:r>
+      <w:r>
+        <w:t>“</w:t>
+      </w:r>
+      <w:r>
+        <w:t>iqr</w:t>
+      </w:r>
+      <w:r>
+        <w:t>”</w:t>
+      </w:r>
+      <w:r>
+        <w:t xml:space="preserve"> </w:t>
+      </w:r>
+      <w:r>
+        <w:t>receive</w:t>
+      </w:r>
+      <w:r>
+        <w:t xml:space="preserve"> as parameter the result of </w:t>
+      </w:r>
+      <w:r>
+        <w:t>subtraction, witch means iqr is the difference of third q3 and the first q1</w:t>
+      </w:r>
+      <w:r>
+        <w:t>.</w:t>
+      </w:r>
+      <w:r>
+        <w:t xml:space="preserve"> </w:t>
+      </w:r>
     </w:p>
     <w:p>
       <w:pPr>
@@ -5070,6 +5230,7 @@
       </w:pPr>
       <w:bookmarkStart w:id="9" w:name="_Toc213259299"/>
       <w:r>
+        <w:lastRenderedPageBreak/>
         <w:t xml:space="preserve">2.2 </w:t>
       </w:r>
       <w:r>
@@ -5174,7 +5335,6 @@
       </w:pPr>
       <w:bookmarkStart w:id="14" w:name="_Toc213259304"/>
       <w:r>
-        <w:lastRenderedPageBreak/>
         <w:t>Hypothesis test</w:t>
       </w:r>
       <w:bookmarkEnd w:id="14"/>
@@ -5286,6 +5446,7 @@
         <w:jc w:val="center"/>
       </w:pPr>
       <w:r>
+        <w:lastRenderedPageBreak/>
         <w:t>Source: (Author’s Own, 2025)</w:t>
       </w:r>
     </w:p>
@@ -5571,7 +5732,7 @@
     <w:p/>
     <w:p/>
     <w:p>
-      <w:hyperlink r:id="rId13" w:history="1">
+      <w:hyperlink r:id="rId15" w:history="1">
         <w:r>
           <w:rPr>
             <w:rStyle w:val="Hyperlink"/>
@@ -5647,7 +5808,7 @@
     <w:p/>
     <w:p/>
     <w:sectPr>
-      <w:footerReference w:type="default" r:id="rId14"/>
+      <w:footerReference w:type="default" r:id="rId16"/>
       <w:pgSz w:w="11906" w:h="16838"/>
       <w:pgMar w:top="1440" w:right="1440" w:bottom="1440" w:left="1440" w:header="708" w:footer="708" w:gutter="0"/>
       <w:pgNumType w:start="1"/>

</xml_diff>

<commit_message>
last review and correction
final review
</commit_message>
<xml_diff>
--- a/2025417_CA1 StatTechniques-DataAnalysis.docx
+++ b/2025417_CA1 StatTechniques-DataAnalysis.docx
@@ -859,18 +859,18 @@
       </w:r>
       <w:r>
         <w:rPr>
-          <w:sz w:val="28"/>
-          <w:szCs w:val="28"/>
-        </w:rPr>
-        <w:t xml:space="preserve"> for the purpose of</w:t>
-      </w:r>
-      <w:r>
-        <w:rPr>
           <w:b/>
           <w:sz w:val="28"/>
           <w:szCs w:val="28"/>
         </w:rPr>
-        <w:t xml:space="preserve"> </w:t>
+        <w:t xml:space="preserve"> (Google)</w:t>
+      </w:r>
+      <w:r>
+        <w:rPr>
+          <w:sz w:val="28"/>
+          <w:szCs w:val="28"/>
+        </w:rPr>
+        <w:t xml:space="preserve"> for the purpose of</w:t>
       </w:r>
       <w:r>
         <w:rPr>
@@ -878,8 +878,66 @@
           <w:sz w:val="28"/>
           <w:szCs w:val="28"/>
         </w:rPr>
-        <w:t>“ ”</w:t>
-      </w:r>
+        <w:t xml:space="preserve"> </w:t>
+      </w:r>
+      <w:r>
+        <w:rPr>
+          <w:b/>
+          <w:sz w:val="28"/>
+          <w:szCs w:val="28"/>
+        </w:rPr>
+        <w:t>“</w:t>
+      </w:r>
+      <w:r>
+        <w:rPr>
+          <w:b/>
+          <w:sz w:val="28"/>
+          <w:szCs w:val="28"/>
+        </w:rPr>
+        <w:t xml:space="preserve">assist with organizational structure and summarization of </w:t>
+      </w:r>
+      <w:r>
+        <w:rPr>
+          <w:b/>
+          <w:sz w:val="28"/>
+          <w:szCs w:val="28"/>
+        </w:rPr>
+        <w:t xml:space="preserve">topics by hierarch </w:t>
+      </w:r>
+      <w:r>
+        <w:rPr>
+          <w:b/>
+          <w:sz w:val="28"/>
+          <w:szCs w:val="28"/>
+        </w:rPr>
+        <w:t>and categories of</w:t>
+      </w:r>
+      <w:r>
+        <w:rPr>
+          <w:b/>
+          <w:sz w:val="28"/>
+          <w:szCs w:val="28"/>
+        </w:rPr>
+        <w:t xml:space="preserve"> </w:t>
+      </w:r>
+      <w:proofErr w:type="gramStart"/>
+      <w:r>
+        <w:rPr>
+          <w:b/>
+          <w:sz w:val="28"/>
+          <w:szCs w:val="28"/>
+        </w:rPr>
+        <w:t>statistics</w:t>
+      </w:r>
+      <w:r>
+        <w:rPr>
+          <w:b/>
+          <w:sz w:val="28"/>
+          <w:szCs w:val="28"/>
+        </w:rPr>
+        <w:t xml:space="preserve"> ”</w:t>
+      </w:r>
+      <w:proofErr w:type="gramEnd"/>
       <w:r>
         <w:rPr>
           <w:b/>
@@ -1500,10 +1558,7 @@
         <w:t>.</w:t>
       </w:r>
       <w:r>
-        <w:t xml:space="preserve"> </w:t>
-      </w:r>
-      <w:r>
-        <w:t>Central tendency measure results</w:t>
+        <w:t xml:space="preserve"> Central tendency measure results</w:t>
       </w:r>
       <w:r>
         <w:tab/>
@@ -1574,6 +1629,235 @@
         <w:tab/>
       </w:r>
       <w:r>
+        <w:t>5</w:t>
+      </w:r>
+    </w:p>
+    <w:p>
+      <w:pPr>
+        <w:ind w:left="720"/>
+      </w:pPr>
+      <w:r>
+        <w:t>Figure 3</w:t>
+      </w:r>
+      <w:r>
+        <w:tab/>
+      </w:r>
+      <w:r>
+        <w:t>.</w:t>
+      </w:r>
+      <w:r>
+        <w:t xml:space="preserve"> Standard deviation</w:t>
+      </w:r>
+      <w:r>
+        <w:tab/>
+      </w:r>
+      <w:r>
+        <w:tab/>
+      </w:r>
+      <w:r>
+        <w:tab/>
+      </w:r>
+      <w:r>
+        <w:tab/>
+      </w:r>
+      <w:r>
+        <w:tab/>
+      </w:r>
+      <w:r>
+        <w:tab/>
+      </w:r>
+      <w:r>
+        <w:tab/>
+      </w:r>
+      <w:r>
+        <w:tab/>
+      </w:r>
+      <w:r>
+        <w:t>5</w:t>
+      </w:r>
+    </w:p>
+    <w:p>
+      <w:pPr>
+        <w:ind w:left="720"/>
+      </w:pPr>
+      <w:r>
+        <w:t>Figure 4</w:t>
+      </w:r>
+      <w:r>
+        <w:tab/>
+        <w:t>.</w:t>
+      </w:r>
+      <w:r>
+        <w:t xml:space="preserve"> Variance</w:t>
+      </w:r>
+      <w:r>
+        <w:tab/>
+      </w:r>
+      <w:r>
+        <w:tab/>
+      </w:r>
+      <w:r>
+        <w:tab/>
+      </w:r>
+      <w:r>
+        <w:tab/>
+      </w:r>
+      <w:r>
+        <w:tab/>
+      </w:r>
+      <w:r>
+        <w:tab/>
+      </w:r>
+      <w:r>
+        <w:tab/>
+      </w:r>
+      <w:r>
+        <w:tab/>
+      </w:r>
+      <w:r>
+        <w:tab/>
+      </w:r>
+      <w:r>
+        <w:t>5</w:t>
+      </w:r>
+    </w:p>
+    <w:p>
+      <w:pPr>
+        <w:ind w:left="720"/>
+      </w:pPr>
+      <w:r>
+        <w:t>Figure 5</w:t>
+      </w:r>
+      <w:r>
+        <w:tab/>
+        <w:t xml:space="preserve">. </w:t>
+      </w:r>
+      <w:proofErr w:type="spellStart"/>
+      <w:r>
+        <w:t>Interquatile</w:t>
+      </w:r>
+      <w:proofErr w:type="spellEnd"/>
+      <w:r>
+        <w:t xml:space="preserve"> range</w:t>
+      </w:r>
+      <w:r>
+        <w:tab/>
+      </w:r>
+      <w:r>
+        <w:tab/>
+      </w:r>
+      <w:r>
+        <w:tab/>
+      </w:r>
+      <w:r>
+        <w:tab/>
+      </w:r>
+      <w:r>
+        <w:tab/>
+      </w:r>
+      <w:r>
+        <w:tab/>
+      </w:r>
+      <w:r>
+        <w:tab/>
+      </w:r>
+      <w:r>
+        <w:tab/>
+      </w:r>
+      <w:r>
+        <w:t>5</w:t>
+      </w:r>
+    </w:p>
+    <w:p>
+      <w:pPr>
+        <w:ind w:left="720"/>
+      </w:pPr>
+      <w:r>
+        <w:t>Figure 6. Probability Density Function</w:t>
+      </w:r>
+      <w:r>
+        <w:tab/>
+      </w:r>
+      <w:r>
+        <w:tab/>
+      </w:r>
+      <w:r>
+        <w:tab/>
+      </w:r>
+      <w:r>
+        <w:tab/>
+      </w:r>
+      <w:r>
+        <w:tab/>
+      </w:r>
+      <w:r>
+        <w:tab/>
+      </w:r>
+      <w:r>
+        <w:tab/>
+        <w:t>6</w:t>
+      </w:r>
+    </w:p>
+    <w:p>
+      <w:pPr>
+        <w:ind w:left="720"/>
+      </w:pPr>
+      <w:r>
+        <w:t>Figure 7. Quantities and Unique values</w:t>
+      </w:r>
+      <w:r>
+        <w:tab/>
+      </w:r>
+      <w:r>
+        <w:tab/>
+      </w:r>
+      <w:r>
+        <w:tab/>
+      </w:r>
+      <w:r>
+        <w:tab/>
+      </w:r>
+      <w:r>
+        <w:tab/>
+      </w:r>
+      <w:r>
+        <w:tab/>
+      </w:r>
+      <w:r>
+        <w:tab/>
+        <w:t>7</w:t>
+      </w:r>
+    </w:p>
+    <w:p>
+      <w:pPr>
+        <w:ind w:left="720"/>
+      </w:pPr>
+      <w:r>
+        <w:t>Figure 8. Euclidean distance</w:t>
+      </w:r>
+      <w:r>
+        <w:tab/>
+      </w:r>
+      <w:r>
+        <w:tab/>
+      </w:r>
+      <w:r>
+        <w:tab/>
+      </w:r>
+      <w:r>
+        <w:tab/>
+      </w:r>
+      <w:r>
+        <w:tab/>
+      </w:r>
+      <w:r>
+        <w:tab/>
+      </w:r>
+      <w:r>
+        <w:tab/>
+      </w:r>
+      <w:r>
+        <w:tab/>
         <w:t>8</w:t>
       </w:r>
     </w:p>
@@ -1582,42 +1866,70 @@
         <w:ind w:left="720"/>
       </w:pPr>
       <w:r>
-        <w:t>Figure 3</w:t>
-      </w:r>
-      <w:r>
-        <w:tab/>
-      </w:r>
-      <w:r>
-        <w:t>.</w:t>
-      </w:r>
-      <w:r>
-        <w:t xml:space="preserve"> Standard deviation</w:t>
-      </w:r>
-      <w:r>
-        <w:tab/>
-      </w:r>
-      <w:r>
-        <w:tab/>
-      </w:r>
-      <w:r>
-        <w:tab/>
-      </w:r>
-      <w:r>
-        <w:tab/>
-      </w:r>
-      <w:r>
-        <w:tab/>
-      </w:r>
-      <w:r>
-        <w:tab/>
-      </w:r>
-      <w:r>
-        <w:tab/>
-      </w:r>
-      <w:r>
-        <w:tab/>
-      </w:r>
-      <w:r>
+        <w:t>Figure 9. Covariance</w:t>
+      </w:r>
+      <w:r>
+        <w:tab/>
+      </w:r>
+      <w:r>
+        <w:tab/>
+      </w:r>
+      <w:r>
+        <w:tab/>
+      </w:r>
+      <w:r>
+        <w:tab/>
+      </w:r>
+      <w:r>
+        <w:tab/>
+      </w:r>
+      <w:r>
+        <w:tab/>
+      </w:r>
+      <w:r>
+        <w:tab/>
+      </w:r>
+      <w:r>
+        <w:tab/>
+      </w:r>
+      <w:r>
+        <w:tab/>
+        <w:t>8</w:t>
+      </w:r>
+    </w:p>
+    <w:p>
+      <w:pPr>
+        <w:ind w:left="720"/>
+      </w:pPr>
+      <w:r>
+        <w:t>Figure 10. Correlation</w:t>
+      </w:r>
+      <w:r>
+        <w:tab/>
+      </w:r>
+      <w:r>
+        <w:tab/>
+      </w:r>
+      <w:r>
+        <w:tab/>
+      </w:r>
+      <w:r>
+        <w:tab/>
+      </w:r>
+      <w:r>
+        <w:tab/>
+      </w:r>
+      <w:r>
+        <w:tab/>
+      </w:r>
+      <w:r>
+        <w:tab/>
+      </w:r>
+      <w:r>
+        <w:tab/>
+      </w:r>
+      <w:r>
+        <w:tab/>
         <w:t>9</w:t>
       </w:r>
     </w:p>
@@ -1626,86 +1938,39 @@
         <w:ind w:left="720"/>
       </w:pPr>
       <w:r>
-        <w:t>Figure 4</w:t>
-      </w:r>
-      <w:r>
-        <w:tab/>
-        <w:t>.</w:t>
-      </w:r>
-      <w:r>
-        <w:t xml:space="preserve"> Variance</w:t>
-      </w:r>
-      <w:r>
-        <w:tab/>
-      </w:r>
-      <w:r>
-        <w:tab/>
-      </w:r>
-      <w:r>
-        <w:tab/>
-      </w:r>
-      <w:r>
-        <w:tab/>
-      </w:r>
-      <w:r>
-        <w:tab/>
-      </w:r>
-      <w:r>
-        <w:tab/>
-      </w:r>
-      <w:r>
-        <w:tab/>
-      </w:r>
-      <w:r>
-        <w:tab/>
-      </w:r>
-      <w:r>
-        <w:tab/>
-      </w:r>
-      <w:r>
-        <w:t>9</w:t>
-      </w:r>
-    </w:p>
-    <w:p>
-      <w:pPr>
-        <w:ind w:left="720"/>
-      </w:pPr>
-      <w:r>
-        <w:t xml:space="preserve">Figure </w:t>
-      </w:r>
-      <w:r>
-        <w:t>5</w:t>
-      </w:r>
-      <w:r>
-        <w:tab/>
-        <w:t xml:space="preserve">. </w:t>
-      </w:r>
-      <w:r>
-        <w:t>Interquatile range</w:t>
-      </w:r>
-      <w:r>
-        <w:tab/>
-      </w:r>
-      <w:r>
-        <w:tab/>
-      </w:r>
-      <w:r>
-        <w:tab/>
-      </w:r>
-      <w:r>
-        <w:tab/>
-      </w:r>
-      <w:r>
-        <w:tab/>
-      </w:r>
-      <w:r>
-        <w:tab/>
-      </w:r>
-      <w:r>
-        <w:tab/>
-      </w:r>
-      <w:r>
-        <w:tab/>
+        <w:t>Figure 11. T test</w:t>
+      </w:r>
+      <w:r>
+        <w:tab/>
+      </w:r>
+      <w:r>
+        <w:tab/>
+      </w:r>
+      <w:r>
+        <w:tab/>
+      </w:r>
+      <w:r>
+        <w:tab/>
+      </w:r>
+      <w:r>
+        <w:tab/>
+      </w:r>
+      <w:r>
+        <w:tab/>
+      </w:r>
+      <w:r>
+        <w:tab/>
+      </w:r>
+      <w:r>
+        <w:tab/>
+      </w:r>
+      <w:r>
+        <w:tab/>
+      </w:r>
+      <w:r>
+        <w:tab/>
+      </w:r>
+      <w:r>
         <w:t>9</w:t>
       </w:r>
     </w:p>
@@ -1716,21 +1981,6 @@
     </w:p>
     <w:p/>
     <w:p/>
-    <w:p/>
-    <w:p>
-      <w:pPr>
-        <w:rPr>
-          <w:lang w:val="en-US"/>
-        </w:rPr>
-      </w:pPr>
-    </w:p>
-    <w:p>
-      <w:pPr>
-        <w:rPr>
-          <w:lang w:val="en-US"/>
-        </w:rPr>
-      </w:pPr>
-    </w:p>
     <w:p>
       <w:pPr>
         <w:jc w:val="center"/>
@@ -1769,100 +2019,34 @@
         <w:ind w:firstLine="720"/>
       </w:pPr>
       <w:r>
-        <w:t>.</w:t>
-      </w:r>
-      <w:r>
-        <w:tab/>
-      </w:r>
-      <w:r>
-        <w:tab/>
-      </w:r>
-      <w:r>
-        <w:t>.</w:t>
+        <w:t>Interquartile Range (IQR)</w:t>
       </w:r>
     </w:p>
     <w:p>
       <w:pPr>
         <w:ind w:firstLine="720"/>
+      </w:pPr>
+      <w:r>
+        <w:t>Probability Density Function (PDF)</w:t>
+      </w:r>
+    </w:p>
+    <w:p>
+      <w:pPr>
+        <w:ind w:firstLine="720"/>
         <w:rPr>
           <w:lang w:val="en-US"/>
         </w:rPr>
       </w:pPr>
       <w:r>
-        <w:t>.</w:t>
-      </w:r>
-      <w:r>
-        <w:tab/>
-      </w:r>
-      <w:r>
-        <w:tab/>
-      </w:r>
-      <w:r>
-        <w:t>.</w:t>
+        <w:rPr>
+          <w:lang w:val="en-US"/>
+        </w:rPr>
+        <w:t>Standard Deviation (STD)</w:t>
       </w:r>
     </w:p>
     <w:p>
       <w:pPr>
         <w:ind w:firstLine="720"/>
-        <w:rPr>
-          <w:lang w:val="en-US"/>
-        </w:rPr>
-      </w:pPr>
-      <w:r>
-        <w:rPr>
-          <w:lang w:val="en-US"/>
-        </w:rPr>
-        <w:t>.</w:t>
-      </w:r>
-      <w:r>
-        <w:rPr>
-          <w:lang w:val="en-US"/>
-        </w:rPr>
-        <w:tab/>
-      </w:r>
-      <w:r>
-        <w:rPr>
-          <w:lang w:val="en-US"/>
-        </w:rPr>
-        <w:tab/>
-      </w:r>
-      <w:r>
-        <w:rPr>
-          <w:lang w:val="en-US"/>
-        </w:rPr>
-        <w:t>.</w:t>
-      </w:r>
-    </w:p>
-    <w:p>
-      <w:pPr>
-        <w:rPr>
-          <w:lang w:val="en-US"/>
-        </w:rPr>
-      </w:pPr>
-    </w:p>
-    <w:p>
-      <w:pPr>
-        <w:rPr>
-          <w:lang w:val="en-US"/>
-        </w:rPr>
-      </w:pPr>
-    </w:p>
-    <w:p>
-      <w:pPr>
-        <w:rPr>
-          <w:lang w:val="en-US"/>
-        </w:rPr>
-      </w:pPr>
-    </w:p>
-    <w:p>
-      <w:pPr>
-        <w:rPr>
-          <w:lang w:val="en-US"/>
-        </w:rPr>
-      </w:pPr>
-    </w:p>
-    <w:p>
-      <w:pPr>
         <w:rPr>
           <w:lang w:val="en-US"/>
         </w:rPr>
@@ -1945,6 +2129,7 @@
           <w:szCs w:val="32"/>
           <w:lang w:val="en-US"/>
         </w:rPr>
+        <w:lastRenderedPageBreak/>
         <w:t>Contents</w:t>
       </w:r>
     </w:p>
@@ -2005,7 +2190,7 @@
           <w:r>
             <w:fldChar w:fldCharType="separate"/>
           </w:r>
-          <w:hyperlink w:anchor="_Toc213259290" w:history="1">
+          <w:hyperlink w:anchor="_Toc213338400" w:history="1">
             <w:r>
               <w:rPr>
                 <w:rStyle w:val="Hyperlink"/>
@@ -2051,7 +2236,7 @@
                 <w:noProof/>
                 <w:webHidden/>
               </w:rPr>
-              <w:instrText xml:space="preserve"> PAGEREF _Toc213259290 \h </w:instrText>
+              <w:instrText xml:space="preserve"> PAGEREF _Toc213338400 \h </w:instrText>
             </w:r>
             <w:r>
               <w:rPr>
@@ -2071,7 +2256,7 @@
                 <w:noProof/>
                 <w:webHidden/>
               </w:rPr>
-              <w:t>4</w:t>
+              <w:t>3</w:t>
             </w:r>
             <w:r>
               <w:rPr>
@@ -2099,7 +2284,7 @@
               <w14:ligatures w14:val="standardContextual"/>
             </w:rPr>
           </w:pPr>
-          <w:hyperlink w:anchor="_Toc213259291" w:history="1">
+          <w:hyperlink w:anchor="_Toc213338401" w:history="1">
             <w:r>
               <w:rPr>
                 <w:rStyle w:val="Hyperlink"/>
@@ -2145,7 +2330,7 @@
                 <w:noProof/>
                 <w:webHidden/>
               </w:rPr>
-              <w:instrText xml:space="preserve"> PAGEREF _Toc213259291 \h </w:instrText>
+              <w:instrText xml:space="preserve"> PAGEREF _Toc213338401 \h </w:instrText>
             </w:r>
             <w:r>
               <w:rPr>
@@ -2192,7 +2377,7 @@
               <w14:ligatures w14:val="standardContextual"/>
             </w:rPr>
           </w:pPr>
-          <w:hyperlink w:anchor="_Toc213259292" w:history="1">
+          <w:hyperlink w:anchor="_Toc213338402" w:history="1">
             <w:r>
               <w:rPr>
                 <w:rStyle w:val="Hyperlink"/>
@@ -2219,7 +2404,7 @@
                 <w:noProof/>
                 <w:webHidden/>
               </w:rPr>
-              <w:instrText xml:space="preserve"> PAGEREF _Toc213259292 \h </w:instrText>
+              <w:instrText xml:space="preserve"> PAGEREF _Toc213338402 \h </w:instrText>
             </w:r>
             <w:r>
               <w:rPr>
@@ -2239,7 +2424,7 @@
                 <w:noProof/>
                 <w:webHidden/>
               </w:rPr>
-              <w:t>5</w:t>
+              <w:t>4</w:t>
             </w:r>
             <w:r>
               <w:rPr>
@@ -2267,7 +2452,7 @@
               <w14:ligatures w14:val="standardContextual"/>
             </w:rPr>
           </w:pPr>
-          <w:hyperlink w:anchor="_Toc213259293" w:history="1">
+          <w:hyperlink w:anchor="_Toc213338403" w:history="1">
             <w:r>
               <w:rPr>
                 <w:rStyle w:val="Hyperlink"/>
@@ -2313,7 +2498,7 @@
                 <w:noProof/>
                 <w:webHidden/>
               </w:rPr>
-              <w:instrText xml:space="preserve"> PAGEREF _Toc213259293 \h </w:instrText>
+              <w:instrText xml:space="preserve"> PAGEREF _Toc213338403 \h </w:instrText>
             </w:r>
             <w:r>
               <w:rPr>
@@ -2333,7 +2518,7 @@
                 <w:noProof/>
                 <w:webHidden/>
               </w:rPr>
-              <w:t>5</w:t>
+              <w:t>4</w:t>
             </w:r>
             <w:r>
               <w:rPr>
@@ -2361,7 +2546,7 @@
               <w14:ligatures w14:val="standardContextual"/>
             </w:rPr>
           </w:pPr>
-          <w:hyperlink w:anchor="_Toc213259294" w:history="1">
+          <w:hyperlink w:anchor="_Toc213338404" w:history="1">
             <w:r>
               <w:rPr>
                 <w:rStyle w:val="Hyperlink"/>
@@ -2407,7 +2592,7 @@
                 <w:noProof/>
                 <w:webHidden/>
               </w:rPr>
-              <w:instrText xml:space="preserve"> PAGEREF _Toc213259294 \h </w:instrText>
+              <w:instrText xml:space="preserve"> PAGEREF _Toc213338404 \h </w:instrText>
             </w:r>
             <w:r>
               <w:rPr>
@@ -2455,7 +2640,7 @@
               <w14:ligatures w14:val="standardContextual"/>
             </w:rPr>
           </w:pPr>
-          <w:hyperlink w:anchor="_Toc213259295" w:history="1">
+          <w:hyperlink w:anchor="_Toc213338405" w:history="1">
             <w:r>
               <w:rPr>
                 <w:rStyle w:val="Hyperlink"/>
@@ -2501,7 +2686,7 @@
                 <w:noProof/>
                 <w:webHidden/>
               </w:rPr>
-              <w:instrText xml:space="preserve"> PAGEREF _Toc213259295 \h </w:instrText>
+              <w:instrText xml:space="preserve"> PAGEREF _Toc213338405 \h </w:instrText>
             </w:r>
             <w:r>
               <w:rPr>
@@ -2549,7 +2734,7 @@
               <w14:ligatures w14:val="standardContextual"/>
             </w:rPr>
           </w:pPr>
-          <w:hyperlink w:anchor="_Toc213259296" w:history="1">
+          <w:hyperlink w:anchor="_Toc213338406" w:history="1">
             <w:r>
               <w:rPr>
                 <w:rStyle w:val="Hyperlink"/>
@@ -2595,7 +2780,7 @@
                 <w:noProof/>
                 <w:webHidden/>
               </w:rPr>
-              <w:instrText xml:space="preserve"> PAGEREF _Toc213259296 \h </w:instrText>
+              <w:instrText xml:space="preserve"> PAGEREF _Toc213338406 \h </w:instrText>
             </w:r>
             <w:r>
               <w:rPr>
@@ -2643,7 +2828,7 @@
               <w14:ligatures w14:val="standardContextual"/>
             </w:rPr>
           </w:pPr>
-          <w:hyperlink w:anchor="_Toc213259297" w:history="1">
+          <w:hyperlink w:anchor="_Toc213338407" w:history="1">
             <w:r>
               <w:rPr>
                 <w:rStyle w:val="Hyperlink"/>
@@ -2689,7 +2874,7 @@
                 <w:noProof/>
                 <w:webHidden/>
               </w:rPr>
-              <w:instrText xml:space="preserve"> PAGEREF _Toc213259297 \h </w:instrText>
+              <w:instrText xml:space="preserve"> PAGEREF _Toc213338407 \h </w:instrText>
             </w:r>
             <w:r>
               <w:rPr>
@@ -2736,7 +2921,7 @@
               <w14:ligatures w14:val="standardContextual"/>
             </w:rPr>
           </w:pPr>
-          <w:hyperlink w:anchor="_Toc213259298" w:history="1">
+          <w:hyperlink w:anchor="_Toc213338408" w:history="1">
             <w:r>
               <w:rPr>
                 <w:rStyle w:val="Hyperlink"/>
@@ -2763,7 +2948,7 @@
                 <w:noProof/>
                 <w:webHidden/>
               </w:rPr>
-              <w:instrText xml:space="preserve"> PAGEREF _Toc213259298 \h </w:instrText>
+              <w:instrText xml:space="preserve"> PAGEREF _Toc213338408 \h </w:instrText>
             </w:r>
             <w:r>
               <w:rPr>
@@ -2810,7 +2995,74 @@
               <w14:ligatures w14:val="standardContextual"/>
             </w:rPr>
           </w:pPr>
-          <w:hyperlink w:anchor="_Toc213259299" w:history="1">
+          <w:hyperlink w:anchor="_Toc213338409" w:history="1">
+            <w:r>
+              <w:rPr>
+                <w:noProof/>
+                <w:webHidden/>
+              </w:rPr>
+              <w:tab/>
+            </w:r>
+            <w:r>
+              <w:rPr>
+                <w:noProof/>
+                <w:webHidden/>
+              </w:rPr>
+              <w:fldChar w:fldCharType="begin"/>
+            </w:r>
+            <w:r>
+              <w:rPr>
+                <w:noProof/>
+                <w:webHidden/>
+              </w:rPr>
+              <w:instrText xml:space="preserve"> PAGEREF _Toc213338409 \h </w:instrText>
+            </w:r>
+            <w:r>
+              <w:rPr>
+                <w:noProof/>
+                <w:webHidden/>
+              </w:rPr>
+            </w:r>
+            <w:r>
+              <w:rPr>
+                <w:noProof/>
+                <w:webHidden/>
+              </w:rPr>
+              <w:fldChar w:fldCharType="separate"/>
+            </w:r>
+            <w:r>
+              <w:rPr>
+                <w:noProof/>
+                <w:webHidden/>
+              </w:rPr>
+              <w:t>7</w:t>
+            </w:r>
+            <w:r>
+              <w:rPr>
+                <w:noProof/>
+                <w:webHidden/>
+              </w:rPr>
+              <w:fldChar w:fldCharType="end"/>
+            </w:r>
+          </w:hyperlink>
+        </w:p>
+        <w:p>
+          <w:pPr>
+            <w:pStyle w:val="Sumrio2"/>
+            <w:tabs>
+              <w:tab w:val="right" w:leader="dot" w:pos="9016"/>
+            </w:tabs>
+            <w:rPr>
+              <w:rFonts w:asciiTheme="minorHAnsi" w:eastAsiaTheme="minorEastAsia" w:hAnsiTheme="minorHAnsi" w:cstheme="minorBidi"/>
+              <w:noProof/>
+              <w:kern w:val="2"/>
+              <w:sz w:val="24"/>
+              <w:szCs w:val="24"/>
+              <w:lang w:val="pt-BR"/>
+              <w14:ligatures w14:val="standardContextual"/>
+            </w:rPr>
+          </w:pPr>
+          <w:hyperlink w:anchor="_Toc213338410" w:history="1">
             <w:r>
               <w:rPr>
                 <w:rStyle w:val="Hyperlink"/>
@@ -2837,7 +3089,7 @@
                 <w:noProof/>
                 <w:webHidden/>
               </w:rPr>
-              <w:instrText xml:space="preserve"> PAGEREF _Toc213259299 \h </w:instrText>
+              <w:instrText xml:space="preserve"> PAGEREF _Toc213338410 \h </w:instrText>
             </w:r>
             <w:r>
               <w:rPr>
@@ -2857,7 +3109,7 @@
                 <w:noProof/>
                 <w:webHidden/>
               </w:rPr>
-              <w:t>6</w:t>
+              <w:t>7</w:t>
             </w:r>
             <w:r>
               <w:rPr>
@@ -2885,7 +3137,7 @@
               <w14:ligatures w14:val="standardContextual"/>
             </w:rPr>
           </w:pPr>
-          <w:hyperlink w:anchor="_Toc213259300" w:history="1">
+          <w:hyperlink w:anchor="_Toc213338411" w:history="1">
             <w:r>
               <w:rPr>
                 <w:rStyle w:val="Hyperlink"/>
@@ -2931,7 +3183,7 @@
                 <w:noProof/>
                 <w:webHidden/>
               </w:rPr>
-              <w:instrText xml:space="preserve"> PAGEREF _Toc213259300 \h </w:instrText>
+              <w:instrText xml:space="preserve"> PAGEREF _Toc213338411 \h </w:instrText>
             </w:r>
             <w:r>
               <w:rPr>
@@ -2951,7 +3203,7 @@
                 <w:noProof/>
                 <w:webHidden/>
               </w:rPr>
-              <w:t>6</w:t>
+              <w:t>8</w:t>
             </w:r>
             <w:r>
               <w:rPr>
@@ -2978,7 +3230,7 @@
               <w14:ligatures w14:val="standardContextual"/>
             </w:rPr>
           </w:pPr>
-          <w:hyperlink w:anchor="_Toc213259301" w:history="1">
+          <w:hyperlink w:anchor="_Toc213338412" w:history="1">
             <w:r>
               <w:rPr>
                 <w:rStyle w:val="Hyperlink"/>
@@ -3005,7 +3257,7 @@
                 <w:noProof/>
                 <w:webHidden/>
               </w:rPr>
-              <w:instrText xml:space="preserve"> PAGEREF _Toc213259301 \h </w:instrText>
+              <w:instrText xml:space="preserve"> PAGEREF _Toc213338412 \h </w:instrText>
             </w:r>
             <w:r>
               <w:rPr>
@@ -3025,7 +3277,7 @@
                 <w:noProof/>
                 <w:webHidden/>
               </w:rPr>
-              <w:t>6</w:t>
+              <w:t>8</w:t>
             </w:r>
             <w:r>
               <w:rPr>
@@ -3052,7 +3304,7 @@
               <w14:ligatures w14:val="standardContextual"/>
             </w:rPr>
           </w:pPr>
-          <w:hyperlink w:anchor="_Toc213259302" w:history="1">
+          <w:hyperlink w:anchor="_Toc213338413" w:history="1">
             <w:r>
               <w:rPr>
                 <w:rStyle w:val="Hyperlink"/>
@@ -3079,7 +3331,7 @@
                 <w:noProof/>
                 <w:webHidden/>
               </w:rPr>
-              <w:instrText xml:space="preserve"> PAGEREF _Toc213259302 \h </w:instrText>
+              <w:instrText xml:space="preserve"> PAGEREF _Toc213338413 \h </w:instrText>
             </w:r>
             <w:r>
               <w:rPr>
@@ -3099,7 +3351,7 @@
                 <w:noProof/>
                 <w:webHidden/>
               </w:rPr>
-              <w:t>6</w:t>
+              <w:t>8</w:t>
             </w:r>
             <w:r>
               <w:rPr>
@@ -3126,7 +3378,7 @@
               <w14:ligatures w14:val="standardContextual"/>
             </w:rPr>
           </w:pPr>
-          <w:hyperlink w:anchor="_Toc213259303" w:history="1">
+          <w:hyperlink w:anchor="_Toc213338414" w:history="1">
             <w:r>
               <w:rPr>
                 <w:rStyle w:val="Hyperlink"/>
@@ -3153,7 +3405,7 @@
                 <w:noProof/>
                 <w:webHidden/>
               </w:rPr>
-              <w:instrText xml:space="preserve"> PAGEREF _Toc213259303 \h </w:instrText>
+              <w:instrText xml:space="preserve"> PAGEREF _Toc213338414 \h </w:instrText>
             </w:r>
             <w:r>
               <w:rPr>
@@ -3173,7 +3425,7 @@
                 <w:noProof/>
                 <w:webHidden/>
               </w:rPr>
-              <w:t>6</w:t>
+              <w:t>9</w:t>
             </w:r>
             <w:r>
               <w:rPr>
@@ -3201,7 +3453,7 @@
               <w14:ligatures w14:val="standardContextual"/>
             </w:rPr>
           </w:pPr>
-          <w:hyperlink w:anchor="_Toc213259304" w:history="1">
+          <w:hyperlink w:anchor="_Toc213338415" w:history="1">
             <w:r>
               <w:rPr>
                 <w:rStyle w:val="Hyperlink"/>
@@ -3247,7 +3499,7 @@
                 <w:noProof/>
                 <w:webHidden/>
               </w:rPr>
-              <w:instrText xml:space="preserve"> PAGEREF _Toc213259304 \h </w:instrText>
+              <w:instrText xml:space="preserve"> PAGEREF _Toc213338415 \h </w:instrText>
             </w:r>
             <w:r>
               <w:rPr>
@@ -3267,7 +3519,7 @@
                 <w:noProof/>
                 <w:webHidden/>
               </w:rPr>
-              <w:t>7</w:t>
+              <w:t>9</w:t>
             </w:r>
             <w:r>
               <w:rPr>
@@ -3294,7 +3546,7 @@
               <w14:ligatures w14:val="standardContextual"/>
             </w:rPr>
           </w:pPr>
-          <w:hyperlink w:anchor="_Toc213259305" w:history="1">
+          <w:hyperlink w:anchor="_Toc213338416" w:history="1">
             <w:r>
               <w:rPr>
                 <w:rStyle w:val="Hyperlink"/>
@@ -3321,7 +3573,7 @@
                 <w:noProof/>
                 <w:webHidden/>
               </w:rPr>
-              <w:instrText xml:space="preserve"> PAGEREF _Toc213259305 \h </w:instrText>
+              <w:instrText xml:space="preserve"> PAGEREF _Toc213338416 \h </w:instrText>
             </w:r>
             <w:r>
               <w:rPr>
@@ -3341,7 +3593,7 @@
                 <w:noProof/>
                 <w:webHidden/>
               </w:rPr>
-              <w:t>7</w:t>
+              <w:t>9</w:t>
             </w:r>
             <w:r>
               <w:rPr>
@@ -3368,13 +3620,13 @@
               <w14:ligatures w14:val="standardContextual"/>
             </w:rPr>
           </w:pPr>
-          <w:hyperlink w:anchor="_Toc213259306" w:history="1">
+          <w:hyperlink w:anchor="_Toc213338417" w:history="1">
             <w:r>
               <w:rPr>
                 <w:rStyle w:val="Hyperlink"/>
                 <w:noProof/>
               </w:rPr>
-              <w:t>4.2 Second test</w:t>
+              <w:t>4.1.2 T-Test</w:t>
             </w:r>
             <w:r>
               <w:rPr>
@@ -3395,7 +3647,7 @@
                 <w:noProof/>
                 <w:webHidden/>
               </w:rPr>
-              <w:instrText xml:space="preserve"> PAGEREF _Toc213259306 \h </w:instrText>
+              <w:instrText xml:space="preserve"> PAGEREF _Toc213338417 \h </w:instrText>
             </w:r>
             <w:r>
               <w:rPr>
@@ -3415,7 +3667,7 @@
                 <w:noProof/>
                 <w:webHidden/>
               </w:rPr>
-              <w:t>7</w:t>
+              <w:t>9</w:t>
             </w:r>
             <w:r>
               <w:rPr>
@@ -3442,12 +3694,86 @@
               <w14:ligatures w14:val="standardContextual"/>
             </w:rPr>
           </w:pPr>
-          <w:hyperlink w:anchor="_Toc213259307" w:history="1">
+          <w:hyperlink w:anchor="_Toc213338418" w:history="1">
             <w:r>
               <w:rPr>
                 <w:rStyle w:val="Hyperlink"/>
                 <w:noProof/>
               </w:rPr>
+              <w:t>4.2 Second test</w:t>
+            </w:r>
+            <w:r>
+              <w:rPr>
+                <w:noProof/>
+                <w:webHidden/>
+              </w:rPr>
+              <w:tab/>
+            </w:r>
+            <w:r>
+              <w:rPr>
+                <w:noProof/>
+                <w:webHidden/>
+              </w:rPr>
+              <w:fldChar w:fldCharType="begin"/>
+            </w:r>
+            <w:r>
+              <w:rPr>
+                <w:noProof/>
+                <w:webHidden/>
+              </w:rPr>
+              <w:instrText xml:space="preserve"> PAGEREF _Toc213338418 \h </w:instrText>
+            </w:r>
+            <w:r>
+              <w:rPr>
+                <w:noProof/>
+                <w:webHidden/>
+              </w:rPr>
+            </w:r>
+            <w:r>
+              <w:rPr>
+                <w:noProof/>
+                <w:webHidden/>
+              </w:rPr>
+              <w:fldChar w:fldCharType="separate"/>
+            </w:r>
+            <w:r>
+              <w:rPr>
+                <w:noProof/>
+                <w:webHidden/>
+              </w:rPr>
+              <w:t>10</w:t>
+            </w:r>
+            <w:r>
+              <w:rPr>
+                <w:noProof/>
+                <w:webHidden/>
+              </w:rPr>
+              <w:fldChar w:fldCharType="end"/>
+            </w:r>
+          </w:hyperlink>
+        </w:p>
+        <w:p>
+          <w:pPr>
+            <w:pStyle w:val="Sumrio2"/>
+            <w:tabs>
+              <w:tab w:val="right" w:leader="dot" w:pos="9016"/>
+            </w:tabs>
+            <w:rPr>
+              <w:rFonts w:asciiTheme="minorHAnsi" w:eastAsiaTheme="minorEastAsia" w:hAnsiTheme="minorHAnsi" w:cstheme="minorBidi"/>
+              <w:noProof/>
+              <w:kern w:val="2"/>
+              <w:sz w:val="24"/>
+              <w:szCs w:val="24"/>
+              <w:lang w:val="pt-BR"/>
+              <w14:ligatures w14:val="standardContextual"/>
+            </w:rPr>
+          </w:pPr>
+          <w:hyperlink w:anchor="_Toc213338419" w:history="1">
+            <w:r>
+              <w:rPr>
+                <w:rStyle w:val="Hyperlink"/>
+                <w:noProof/>
+              </w:rPr>
               <w:t>4.3 Thirty test</w:t>
             </w:r>
             <w:r>
@@ -3469,7 +3795,7 @@
                 <w:noProof/>
                 <w:webHidden/>
               </w:rPr>
-              <w:instrText xml:space="preserve"> PAGEREF _Toc213259307 \h </w:instrText>
+              <w:instrText xml:space="preserve"> PAGEREF _Toc213338419 \h </w:instrText>
             </w:r>
             <w:r>
               <w:rPr>
@@ -3489,7 +3815,7 @@
                 <w:noProof/>
                 <w:webHidden/>
               </w:rPr>
-              <w:t>7</w:t>
+              <w:t>10</w:t>
             </w:r>
             <w:r>
               <w:rPr>
@@ -3516,13 +3842,13 @@
               <w14:ligatures w14:val="standardContextual"/>
             </w:rPr>
           </w:pPr>
-          <w:hyperlink w:anchor="_Toc213259308" w:history="1">
+          <w:hyperlink w:anchor="_Toc213338420" w:history="1">
             <w:r>
               <w:rPr>
                 <w:rStyle w:val="Hyperlink"/>
                 <w:noProof/>
               </w:rPr>
-              <w:t>Objectives</w:t>
+              <w:t>Conclusion</w:t>
             </w:r>
             <w:r>
               <w:rPr>
@@ -3543,7 +3869,7 @@
                 <w:noProof/>
                 <w:webHidden/>
               </w:rPr>
-              <w:instrText xml:space="preserve"> PAGEREF _Toc213259308 \h </w:instrText>
+              <w:instrText xml:space="preserve"> PAGEREF _Toc213338420 \h </w:instrText>
             </w:r>
             <w:r>
               <w:rPr>
@@ -3563,7 +3889,7 @@
                 <w:noProof/>
                 <w:webHidden/>
               </w:rPr>
-              <w:t>7</w:t>
+              <w:t>10</w:t>
             </w:r>
             <w:r>
               <w:rPr>
@@ -3590,13 +3916,13 @@
               <w14:ligatures w14:val="standardContextual"/>
             </w:rPr>
           </w:pPr>
-          <w:hyperlink w:anchor="_Toc213259309" w:history="1">
+          <w:hyperlink w:anchor="_Toc213338421" w:history="1">
             <w:r>
               <w:rPr>
                 <w:rStyle w:val="Hyperlink"/>
                 <w:noProof/>
               </w:rPr>
-              <w:t>Methodology</w:t>
+              <w:t>References</w:t>
             </w:r>
             <w:r>
               <w:rPr>
@@ -3617,7 +3943,7 @@
                 <w:noProof/>
                 <w:webHidden/>
               </w:rPr>
-              <w:instrText xml:space="preserve"> PAGEREF _Toc213259309 \h </w:instrText>
+              <w:instrText xml:space="preserve"> PAGEREF _Toc213338421 \h </w:instrText>
             </w:r>
             <w:r>
               <w:rPr>
@@ -3637,599 +3963,7 @@
                 <w:noProof/>
                 <w:webHidden/>
               </w:rPr>
-              <w:t>7</w:t>
-            </w:r>
-            <w:r>
-              <w:rPr>
-                <w:noProof/>
-                <w:webHidden/>
-              </w:rPr>
-              <w:fldChar w:fldCharType="end"/>
-            </w:r>
-          </w:hyperlink>
-        </w:p>
-        <w:p>
-          <w:pPr>
-            <w:pStyle w:val="Sumrio2"/>
-            <w:tabs>
-              <w:tab w:val="right" w:leader="dot" w:pos="9016"/>
-            </w:tabs>
-            <w:rPr>
-              <w:rFonts w:asciiTheme="minorHAnsi" w:eastAsiaTheme="minorEastAsia" w:hAnsiTheme="minorHAnsi" w:cstheme="minorBidi"/>
-              <w:noProof/>
-              <w:kern w:val="2"/>
-              <w:sz w:val="24"/>
-              <w:szCs w:val="24"/>
-              <w:lang w:val="pt-BR"/>
-              <w14:ligatures w14:val="standardContextual"/>
-            </w:rPr>
-          </w:pPr>
-          <w:hyperlink w:anchor="_Toc213259310" w:history="1">
-            <w:r>
-              <w:rPr>
-                <w:rStyle w:val="Hyperlink"/>
-                <w:noProof/>
-              </w:rPr>
-              <w:t>Step 1.</w:t>
-            </w:r>
-            <w:r>
-              <w:rPr>
-                <w:noProof/>
-                <w:webHidden/>
-              </w:rPr>
-              <w:tab/>
-            </w:r>
-            <w:r>
-              <w:rPr>
-                <w:noProof/>
-                <w:webHidden/>
-              </w:rPr>
-              <w:fldChar w:fldCharType="begin"/>
-            </w:r>
-            <w:r>
-              <w:rPr>
-                <w:noProof/>
-                <w:webHidden/>
-              </w:rPr>
-              <w:instrText xml:space="preserve"> PAGEREF _Toc213259310 \h </w:instrText>
-            </w:r>
-            <w:r>
-              <w:rPr>
-                <w:noProof/>
-                <w:webHidden/>
-              </w:rPr>
-            </w:r>
-            <w:r>
-              <w:rPr>
-                <w:noProof/>
-                <w:webHidden/>
-              </w:rPr>
-              <w:fldChar w:fldCharType="separate"/>
-            </w:r>
-            <w:r>
-              <w:rPr>
-                <w:noProof/>
-                <w:webHidden/>
-              </w:rPr>
-              <w:t>7</w:t>
-            </w:r>
-            <w:r>
-              <w:rPr>
-                <w:noProof/>
-                <w:webHidden/>
-              </w:rPr>
-              <w:fldChar w:fldCharType="end"/>
-            </w:r>
-          </w:hyperlink>
-        </w:p>
-        <w:p>
-          <w:pPr>
-            <w:pStyle w:val="Sumrio2"/>
-            <w:tabs>
-              <w:tab w:val="right" w:leader="dot" w:pos="9016"/>
-            </w:tabs>
-            <w:rPr>
-              <w:rFonts w:asciiTheme="minorHAnsi" w:eastAsiaTheme="minorEastAsia" w:hAnsiTheme="minorHAnsi" w:cstheme="minorBidi"/>
-              <w:noProof/>
-              <w:kern w:val="2"/>
-              <w:sz w:val="24"/>
-              <w:szCs w:val="24"/>
-              <w:lang w:val="pt-BR"/>
-              <w14:ligatures w14:val="standardContextual"/>
-            </w:rPr>
-          </w:pPr>
-          <w:hyperlink w:anchor="_Toc213259311" w:history="1">
-            <w:r>
-              <w:rPr>
-                <w:rStyle w:val="Hyperlink"/>
-                <w:noProof/>
-              </w:rPr>
-              <w:t>Step 2.</w:t>
-            </w:r>
-            <w:r>
-              <w:rPr>
-                <w:noProof/>
-                <w:webHidden/>
-              </w:rPr>
-              <w:tab/>
-            </w:r>
-            <w:r>
-              <w:rPr>
-                <w:noProof/>
-                <w:webHidden/>
-              </w:rPr>
-              <w:fldChar w:fldCharType="begin"/>
-            </w:r>
-            <w:r>
-              <w:rPr>
-                <w:noProof/>
-                <w:webHidden/>
-              </w:rPr>
-              <w:instrText xml:space="preserve"> PAGEREF _Toc213259311 \h </w:instrText>
-            </w:r>
-            <w:r>
-              <w:rPr>
-                <w:noProof/>
-                <w:webHidden/>
-              </w:rPr>
-            </w:r>
-            <w:r>
-              <w:rPr>
-                <w:noProof/>
-                <w:webHidden/>
-              </w:rPr>
-              <w:fldChar w:fldCharType="separate"/>
-            </w:r>
-            <w:r>
-              <w:rPr>
-                <w:noProof/>
-                <w:webHidden/>
-              </w:rPr>
-              <w:t>7</w:t>
-            </w:r>
-            <w:r>
-              <w:rPr>
-                <w:noProof/>
-                <w:webHidden/>
-              </w:rPr>
-              <w:fldChar w:fldCharType="end"/>
-            </w:r>
-          </w:hyperlink>
-        </w:p>
-        <w:p>
-          <w:pPr>
-            <w:pStyle w:val="Sumrio2"/>
-            <w:tabs>
-              <w:tab w:val="right" w:leader="dot" w:pos="9016"/>
-            </w:tabs>
-            <w:rPr>
-              <w:rFonts w:asciiTheme="minorHAnsi" w:eastAsiaTheme="minorEastAsia" w:hAnsiTheme="minorHAnsi" w:cstheme="minorBidi"/>
-              <w:noProof/>
-              <w:kern w:val="2"/>
-              <w:sz w:val="24"/>
-              <w:szCs w:val="24"/>
-              <w:lang w:val="pt-BR"/>
-              <w14:ligatures w14:val="standardContextual"/>
-            </w:rPr>
-          </w:pPr>
-          <w:hyperlink w:anchor="_Toc213259312" w:history="1">
-            <w:r>
-              <w:rPr>
-                <w:rStyle w:val="Hyperlink"/>
-                <w:noProof/>
-              </w:rPr>
-              <w:t>Step 3.</w:t>
-            </w:r>
-            <w:r>
-              <w:rPr>
-                <w:noProof/>
-                <w:webHidden/>
-              </w:rPr>
-              <w:tab/>
-            </w:r>
-            <w:r>
-              <w:rPr>
-                <w:noProof/>
-                <w:webHidden/>
-              </w:rPr>
-              <w:fldChar w:fldCharType="begin"/>
-            </w:r>
-            <w:r>
-              <w:rPr>
-                <w:noProof/>
-                <w:webHidden/>
-              </w:rPr>
-              <w:instrText xml:space="preserve"> PAGEREF _Toc213259312 \h </w:instrText>
-            </w:r>
-            <w:r>
-              <w:rPr>
-                <w:noProof/>
-                <w:webHidden/>
-              </w:rPr>
-            </w:r>
-            <w:r>
-              <w:rPr>
-                <w:noProof/>
-                <w:webHidden/>
-              </w:rPr>
-              <w:fldChar w:fldCharType="separate"/>
-            </w:r>
-            <w:r>
-              <w:rPr>
-                <w:noProof/>
-                <w:webHidden/>
-              </w:rPr>
-              <w:t>7</w:t>
-            </w:r>
-            <w:r>
-              <w:rPr>
-                <w:noProof/>
-                <w:webHidden/>
-              </w:rPr>
-              <w:fldChar w:fldCharType="end"/>
-            </w:r>
-          </w:hyperlink>
-        </w:p>
-        <w:p>
-          <w:pPr>
-            <w:pStyle w:val="Sumrio2"/>
-            <w:tabs>
-              <w:tab w:val="right" w:leader="dot" w:pos="9016"/>
-            </w:tabs>
-            <w:rPr>
-              <w:rFonts w:asciiTheme="minorHAnsi" w:eastAsiaTheme="minorEastAsia" w:hAnsiTheme="minorHAnsi" w:cstheme="minorBidi"/>
-              <w:noProof/>
-              <w:kern w:val="2"/>
-              <w:sz w:val="24"/>
-              <w:szCs w:val="24"/>
-              <w:lang w:val="pt-BR"/>
-              <w14:ligatures w14:val="standardContextual"/>
-            </w:rPr>
-          </w:pPr>
-          <w:hyperlink w:anchor="_Toc213259313" w:history="1">
-            <w:r>
-              <w:rPr>
-                <w:rStyle w:val="Hyperlink"/>
-                <w:noProof/>
-              </w:rPr>
-              <w:t>Step 4.</w:t>
-            </w:r>
-            <w:r>
-              <w:rPr>
-                <w:noProof/>
-                <w:webHidden/>
-              </w:rPr>
-              <w:tab/>
-            </w:r>
-            <w:r>
-              <w:rPr>
-                <w:noProof/>
-                <w:webHidden/>
-              </w:rPr>
-              <w:fldChar w:fldCharType="begin"/>
-            </w:r>
-            <w:r>
-              <w:rPr>
-                <w:noProof/>
-                <w:webHidden/>
-              </w:rPr>
-              <w:instrText xml:space="preserve"> PAGEREF _Toc213259313 \h </w:instrText>
-            </w:r>
-            <w:r>
-              <w:rPr>
-                <w:noProof/>
-                <w:webHidden/>
-              </w:rPr>
-            </w:r>
-            <w:r>
-              <w:rPr>
-                <w:noProof/>
-                <w:webHidden/>
-              </w:rPr>
-              <w:fldChar w:fldCharType="separate"/>
-            </w:r>
-            <w:r>
-              <w:rPr>
-                <w:noProof/>
-                <w:webHidden/>
-              </w:rPr>
-              <w:t>7</w:t>
-            </w:r>
-            <w:r>
-              <w:rPr>
-                <w:noProof/>
-                <w:webHidden/>
-              </w:rPr>
-              <w:fldChar w:fldCharType="end"/>
-            </w:r>
-          </w:hyperlink>
-        </w:p>
-        <w:p>
-          <w:pPr>
-            <w:pStyle w:val="Sumrio1"/>
-            <w:tabs>
-              <w:tab w:val="right" w:leader="dot" w:pos="9016"/>
-            </w:tabs>
-            <w:rPr>
-              <w:rFonts w:asciiTheme="minorHAnsi" w:eastAsiaTheme="minorEastAsia" w:hAnsiTheme="minorHAnsi" w:cstheme="minorBidi"/>
-              <w:noProof/>
-              <w:kern w:val="2"/>
-              <w:sz w:val="24"/>
-              <w:szCs w:val="24"/>
-              <w:lang w:val="pt-BR"/>
-              <w14:ligatures w14:val="standardContextual"/>
-            </w:rPr>
-          </w:pPr>
-          <w:hyperlink w:anchor="_Toc213259314" w:history="1">
-            <w:r>
-              <w:rPr>
-                <w:rStyle w:val="Hyperlink"/>
-                <w:noProof/>
-              </w:rPr>
-              <w:t>Results and analysis</w:t>
-            </w:r>
-            <w:r>
-              <w:rPr>
-                <w:noProof/>
-                <w:webHidden/>
-              </w:rPr>
-              <w:tab/>
-            </w:r>
-            <w:r>
-              <w:rPr>
-                <w:noProof/>
-                <w:webHidden/>
-              </w:rPr>
-              <w:fldChar w:fldCharType="begin"/>
-            </w:r>
-            <w:r>
-              <w:rPr>
-                <w:noProof/>
-                <w:webHidden/>
-              </w:rPr>
-              <w:instrText xml:space="preserve"> PAGEREF _Toc213259314 \h </w:instrText>
-            </w:r>
-            <w:r>
-              <w:rPr>
-                <w:noProof/>
-                <w:webHidden/>
-              </w:rPr>
-            </w:r>
-            <w:r>
-              <w:rPr>
-                <w:noProof/>
-                <w:webHidden/>
-              </w:rPr>
-              <w:fldChar w:fldCharType="separate"/>
-            </w:r>
-            <w:r>
-              <w:rPr>
-                <w:noProof/>
-                <w:webHidden/>
-              </w:rPr>
-              <w:t>7</w:t>
-            </w:r>
-            <w:r>
-              <w:rPr>
-                <w:noProof/>
-                <w:webHidden/>
-              </w:rPr>
-              <w:fldChar w:fldCharType="end"/>
-            </w:r>
-          </w:hyperlink>
-        </w:p>
-        <w:p>
-          <w:pPr>
-            <w:pStyle w:val="Sumrio1"/>
-            <w:tabs>
-              <w:tab w:val="right" w:leader="dot" w:pos="9016"/>
-            </w:tabs>
-            <w:rPr>
-              <w:rFonts w:asciiTheme="minorHAnsi" w:eastAsiaTheme="minorEastAsia" w:hAnsiTheme="minorHAnsi" w:cstheme="minorBidi"/>
-              <w:noProof/>
-              <w:kern w:val="2"/>
-              <w:sz w:val="24"/>
-              <w:szCs w:val="24"/>
-              <w:lang w:val="pt-BR"/>
-              <w14:ligatures w14:val="standardContextual"/>
-            </w:rPr>
-          </w:pPr>
-          <w:hyperlink w:anchor="_Toc213259315" w:history="1">
-            <w:r>
-              <w:rPr>
-                <w:rStyle w:val="Hyperlink"/>
-                <w:noProof/>
-              </w:rPr>
-              <w:t>Conclusion</w:t>
-            </w:r>
-            <w:r>
-              <w:rPr>
-                <w:noProof/>
-                <w:webHidden/>
-              </w:rPr>
-              <w:tab/>
-            </w:r>
-            <w:r>
-              <w:rPr>
-                <w:noProof/>
-                <w:webHidden/>
-              </w:rPr>
-              <w:fldChar w:fldCharType="begin"/>
-            </w:r>
-            <w:r>
-              <w:rPr>
-                <w:noProof/>
-                <w:webHidden/>
-              </w:rPr>
-              <w:instrText xml:space="preserve"> PAGEREF _Toc213259315 \h </w:instrText>
-            </w:r>
-            <w:r>
-              <w:rPr>
-                <w:noProof/>
-                <w:webHidden/>
-              </w:rPr>
-            </w:r>
-            <w:r>
-              <w:rPr>
-                <w:noProof/>
-                <w:webHidden/>
-              </w:rPr>
-              <w:fldChar w:fldCharType="separate"/>
-            </w:r>
-            <w:r>
-              <w:rPr>
-                <w:noProof/>
-                <w:webHidden/>
-              </w:rPr>
-              <w:t>9</w:t>
-            </w:r>
-            <w:r>
-              <w:rPr>
-                <w:noProof/>
-                <w:webHidden/>
-              </w:rPr>
-              <w:fldChar w:fldCharType="end"/>
-            </w:r>
-          </w:hyperlink>
-        </w:p>
-        <w:p>
-          <w:pPr>
-            <w:pStyle w:val="Sumrio1"/>
-            <w:tabs>
-              <w:tab w:val="right" w:leader="dot" w:pos="9016"/>
-            </w:tabs>
-            <w:rPr>
-              <w:rFonts w:asciiTheme="minorHAnsi" w:eastAsiaTheme="minorEastAsia" w:hAnsiTheme="minorHAnsi" w:cstheme="minorBidi"/>
-              <w:noProof/>
-              <w:kern w:val="2"/>
-              <w:sz w:val="24"/>
-              <w:szCs w:val="24"/>
-              <w:lang w:val="pt-BR"/>
-              <w14:ligatures w14:val="standardContextual"/>
-            </w:rPr>
-          </w:pPr>
-          <w:hyperlink w:anchor="_Toc213259316" w:history="1">
-            <w:r>
-              <w:rPr>
-                <w:rStyle w:val="Hyperlink"/>
-                <w:noProof/>
-              </w:rPr>
-              <w:t>References</w:t>
-            </w:r>
-            <w:r>
-              <w:rPr>
-                <w:noProof/>
-                <w:webHidden/>
-              </w:rPr>
-              <w:tab/>
-            </w:r>
-            <w:r>
-              <w:rPr>
-                <w:noProof/>
-                <w:webHidden/>
-              </w:rPr>
-              <w:fldChar w:fldCharType="begin"/>
-            </w:r>
-            <w:r>
-              <w:rPr>
-                <w:noProof/>
-                <w:webHidden/>
-              </w:rPr>
-              <w:instrText xml:space="preserve"> PAGEREF _Toc213259316 \h </w:instrText>
-            </w:r>
-            <w:r>
-              <w:rPr>
-                <w:noProof/>
-                <w:webHidden/>
-              </w:rPr>
-            </w:r>
-            <w:r>
-              <w:rPr>
-                <w:noProof/>
-                <w:webHidden/>
-              </w:rPr>
-              <w:fldChar w:fldCharType="separate"/>
-            </w:r>
-            <w:r>
-              <w:rPr>
-                <w:noProof/>
-                <w:webHidden/>
-              </w:rPr>
-              <w:t>9</w:t>
-            </w:r>
-            <w:r>
-              <w:rPr>
-                <w:noProof/>
-                <w:webHidden/>
-              </w:rPr>
-              <w:fldChar w:fldCharType="end"/>
-            </w:r>
-          </w:hyperlink>
-        </w:p>
-        <w:p>
-          <w:pPr>
-            <w:pStyle w:val="Sumrio1"/>
-            <w:tabs>
-              <w:tab w:val="right" w:leader="dot" w:pos="9016"/>
-            </w:tabs>
-            <w:rPr>
-              <w:rFonts w:asciiTheme="minorHAnsi" w:eastAsiaTheme="minorEastAsia" w:hAnsiTheme="minorHAnsi" w:cstheme="minorBidi"/>
-              <w:noProof/>
-              <w:kern w:val="2"/>
-              <w:sz w:val="24"/>
-              <w:szCs w:val="24"/>
-              <w:lang w:val="pt-BR"/>
-              <w14:ligatures w14:val="standardContextual"/>
-            </w:rPr>
-          </w:pPr>
-          <w:hyperlink w:anchor="_Toc213259317" w:history="1">
-            <w:r>
-              <w:rPr>
-                <w:rStyle w:val="Hyperlink"/>
-                <w:noProof/>
-              </w:rPr>
-              <w:t>Appendix</w:t>
-            </w:r>
-            <w:r>
-              <w:rPr>
-                <w:noProof/>
-                <w:webHidden/>
-              </w:rPr>
-              <w:tab/>
-            </w:r>
-            <w:r>
-              <w:rPr>
-                <w:noProof/>
-                <w:webHidden/>
-              </w:rPr>
-              <w:fldChar w:fldCharType="begin"/>
-            </w:r>
-            <w:r>
-              <w:rPr>
-                <w:noProof/>
-                <w:webHidden/>
-              </w:rPr>
-              <w:instrText xml:space="preserve"> PAGEREF _Toc213259317 \h </w:instrText>
-            </w:r>
-            <w:r>
-              <w:rPr>
-                <w:noProof/>
-                <w:webHidden/>
-              </w:rPr>
-            </w:r>
-            <w:r>
-              <w:rPr>
-                <w:noProof/>
-                <w:webHidden/>
-              </w:rPr>
-              <w:fldChar w:fldCharType="separate"/>
-            </w:r>
-            <w:r>
-              <w:rPr>
-                <w:noProof/>
-                <w:webHidden/>
-              </w:rPr>
-              <w:t>9</w:t>
+              <w:t>10</w:t>
             </w:r>
             <w:r>
               <w:rPr>
@@ -4267,9 +4001,8 @@
         </w:numPr>
         <w:spacing w:after="0" w:line="276" w:lineRule="auto"/>
       </w:pPr>
-      <w:bookmarkStart w:id="0" w:name="_Toc213259290"/>
-      <w:r>
-        <w:lastRenderedPageBreak/>
+      <w:bookmarkStart w:id="0" w:name="_Toc213338400"/>
+      <w:r>
         <w:t>Descriptive statistics</w:t>
       </w:r>
       <w:bookmarkEnd w:id="0"/>
@@ -4294,8 +4027,9 @@
         </w:numPr>
         <w:spacing w:after="0" w:line="276" w:lineRule="auto"/>
       </w:pPr>
-      <w:bookmarkStart w:id="1" w:name="_Toc213259291"/>
-      <w:r>
+      <w:bookmarkStart w:id="1" w:name="_Toc213338401"/>
+      <w:r>
+        <w:lastRenderedPageBreak/>
         <w:t>Central tendency measure</w:t>
       </w:r>
       <w:bookmarkEnd w:id="1"/>
@@ -4449,19 +4183,13 @@
         <w:ind w:left="720"/>
       </w:pPr>
       <w:r>
-        <w:t xml:space="preserve">At Figure1. The </w:t>
-      </w:r>
-      <w:r>
-        <w:t xml:space="preserve">formula of </w:t>
+        <w:t xml:space="preserve">At Figure1. The formula of </w:t>
       </w:r>
       <w:r>
         <w:t>“Mean”</w:t>
       </w:r>
       <w:r>
-        <w:t xml:space="preserve"> is based in a sum of all values divided by number of values</w:t>
-      </w:r>
-      <w:r>
-        <w:t>, so as a result</w:t>
+        <w:t xml:space="preserve"> is based in a sum of all values divided by number of values, so as a result</w:t>
       </w:r>
       <w:r>
         <w:t xml:space="preserve"> the figure display</w:t>
@@ -4494,13 +4222,7 @@
         <w:t xml:space="preserve"> the last</w:t>
       </w:r>
       <w:r>
-        <w:t xml:space="preserve"> one, “Mode” the value </w:t>
-      </w:r>
-      <w:r>
-        <w:t xml:space="preserve">occurs </w:t>
-      </w:r>
-      <w:r>
-        <w:t xml:space="preserve">frequently on both groups, the interest </w:t>
+        <w:t xml:space="preserve"> one, “Mode” the value occurs frequently on both groups, the interest </w:t>
       </w:r>
       <w:r>
         <w:t xml:space="preserve">fact rather the mean and median, mode </w:t>
@@ -4515,7 +4237,7 @@
         <w:spacing w:after="0" w:line="276" w:lineRule="auto"/>
         <w:ind w:left="720"/>
       </w:pPr>
-      <w:bookmarkStart w:id="2" w:name="_Toc213259292"/>
+      <w:bookmarkStart w:id="2" w:name="_Toc213338402"/>
       <w:r>
         <w:t xml:space="preserve">1.2 </w:t>
       </w:r>
@@ -4573,15 +4295,9 @@
         <w:spacing w:line="276" w:lineRule="auto"/>
         <w:ind w:left="720" w:firstLine="720"/>
       </w:pPr>
-      <w:bookmarkStart w:id="3" w:name="_Toc213259293"/>
-      <w:r>
-        <w:t>1</w:t>
-      </w:r>
-      <w:r>
-        <w:t>.</w:t>
-      </w:r>
-      <w:r>
-        <w:t>2.1</w:t>
+      <w:bookmarkStart w:id="3" w:name="_Toc213338403"/>
+      <w:r>
+        <w:t>1.2.1</w:t>
       </w:r>
       <w:r>
         <w:tab/>
@@ -4592,18 +4308,14 @@
       </w:r>
       <w:bookmarkEnd w:id="3"/>
     </w:p>
+    <w:p/>
+    <w:p/>
     <w:p>
       <w:pPr>
         <w:jc w:val="center"/>
       </w:pPr>
       <w:r>
-        <w:t xml:space="preserve">Figure </w:t>
-      </w:r>
-      <w:r>
-        <w:t>2</w:t>
-      </w:r>
-      <w:r>
-        <w:t>.</w:t>
+        <w:t>Figure 2.</w:t>
       </w:r>
       <w:r>
         <w:t xml:space="preserve"> Range</w:t>
@@ -4672,10 +4384,19 @@
     <w:p/>
     <w:p>
       <w:pPr>
-        <w:ind w:firstLine="720"/>
-      </w:pPr>
-      <w:r>
-        <w:t>At figure 2, the result of simple measure of variability show how spread the data are from the small to large.</w:t>
+        <w:ind w:left="720"/>
+      </w:pPr>
+      <w:r>
+        <w:t>At figure 2, the result of simple measure of variability show how spread the data are from the large</w:t>
+      </w:r>
+      <w:r>
+        <w:t xml:space="preserve"> to small value</w:t>
+      </w:r>
+      <w:r>
+        <w:t>.</w:t>
+      </w:r>
+      <w:r>
+        <w:t xml:space="preserve"> Simplest measure of variability.</w:t>
       </w:r>
     </w:p>
     <w:p>
@@ -4684,7 +4405,7 @@
         <w:spacing w:line="276" w:lineRule="auto"/>
         <w:ind w:left="720" w:firstLine="720"/>
       </w:pPr>
-      <w:bookmarkStart w:id="4" w:name="_Toc213259294"/>
+      <w:bookmarkStart w:id="4" w:name="_Toc213338404"/>
       <w:r>
         <w:t>1.2.</w:t>
       </w:r>
@@ -4710,23 +4431,23 @@
       <w:r>
         <w:t xml:space="preserve"> Standard deviation</w:t>
       </w:r>
-    </w:p>
-    <w:p/>
-    <w:p>
-      <w:pPr>
-        <w:pStyle w:val="Ttulo2"/>
-        <w:spacing w:line="276" w:lineRule="auto"/>
-        <w:ind w:firstLine="720"/>
+      <w:r>
+        <w:t xml:space="preserve"> (STD)</w:t>
+      </w:r>
+    </w:p>
+    <w:p>
+      <w:pPr>
+        <w:jc w:val="center"/>
       </w:pPr>
       <w:r>
         <w:rPr>
           <w:noProof/>
         </w:rPr>
         <w:drawing>
-          <wp:inline distT="0" distB="0" distL="0" distR="0" wp14:anchorId="06DCDF4F" wp14:editId="2AFDD935">
-            <wp:extent cx="4362450" cy="1124203"/>
-            <wp:effectExtent l="0" t="0" r="0" b="0"/>
-            <wp:docPr id="448231650" name="Imagem 4"/>
+          <wp:inline distT="0" distB="0" distL="0" distR="0" wp14:anchorId="3B63E9EE" wp14:editId="7D745E62">
+            <wp:extent cx="4951562" cy="1056204"/>
+            <wp:effectExtent l="0" t="0" r="1905" b="0"/>
+            <wp:docPr id="210790942" name="Imagem 7"/>
             <wp:cNvGraphicFramePr>
               <a:graphicFrameLocks xmlns:a="http://schemas.openxmlformats.org/drawingml/2006/main" noChangeAspect="1"/>
             </wp:cNvGraphicFramePr>
@@ -4734,7 +4455,7 @@
               <a:graphicData uri="http://schemas.openxmlformats.org/drawingml/2006/picture">
                 <pic:pic xmlns:pic="http://schemas.openxmlformats.org/drawingml/2006/picture">
                   <pic:nvPicPr>
-                    <pic:cNvPr id="448231650" name="Imagem 448231650"/>
+                    <pic:cNvPr id="210790942" name="Imagem 210790942"/>
                     <pic:cNvPicPr/>
                   </pic:nvPicPr>
                   <pic:blipFill>
@@ -4752,7 +4473,7 @@
                   <pic:spPr>
                     <a:xfrm>
                       <a:off x="0" y="0"/>
-                      <a:ext cx="4410656" cy="1136626"/>
+                      <a:ext cx="4962173" cy="1058467"/>
                     </a:xfrm>
                     <a:prstGeom prst="rect">
                       <a:avLst/>
@@ -4767,13 +4488,6 @@
     </w:p>
     <w:p>
       <w:pPr>
-        <w:pStyle w:val="Ttulo2"/>
-        <w:spacing w:line="276" w:lineRule="auto"/>
-        <w:ind w:firstLine="720"/>
-      </w:pPr>
-    </w:p>
-    <w:p>
-      <w:pPr>
         <w:jc w:val="center"/>
       </w:pPr>
       <w:r>
@@ -4827,7 +4541,13 @@
         <w:t xml:space="preserve"> </w:t>
       </w:r>
       <w:r>
-        <w:t xml:space="preserve"> The result “093…” for diet group means the data point are more spread out and 093 units away from the mean and the result “0.77…” away from mean witch means less spread from the mean value.</w:t>
+        <w:t xml:space="preserve"> The result “093…” for diet group means the data point are more spread out and 093 units away from the mean and the result “0.77…” away from mean </w:t>
+      </w:r>
+      <w:r>
+        <w:t>which</w:t>
+      </w:r>
+      <w:r>
+        <w:t xml:space="preserve"> means less spread from the mean value.</w:t>
       </w:r>
     </w:p>
     <w:p>
@@ -4844,7 +4564,7 @@
         <w:spacing w:line="276" w:lineRule="auto"/>
         <w:ind w:left="720" w:firstLine="720"/>
       </w:pPr>
-      <w:bookmarkStart w:id="5" w:name="_Toc213259295"/>
+      <w:bookmarkStart w:id="5" w:name="_Toc213338405"/>
       <w:r>
         <w:t>1.2.</w:t>
       </w:r>
@@ -4869,7 +4589,6 @@
         <w:rPr>
           <w:noProof/>
         </w:rPr>
-        <w:lastRenderedPageBreak/>
         <w:drawing>
           <wp:anchor distT="0" distB="0" distL="114300" distR="114300" simplePos="0" relativeHeight="251663360" behindDoc="1" locked="0" layoutInCell="1" allowOverlap="1" wp14:anchorId="527B10EF" wp14:editId="7563CA5C">
             <wp:simplePos x="0" y="0"/>
@@ -4957,10 +4676,19 @@
         <w:ind w:left="720"/>
       </w:pPr>
       <w:r>
+        <w:lastRenderedPageBreak/>
         <w:t xml:space="preserve">Variance method at figure 4 is used </w:t>
       </w:r>
       <w:r>
-        <w:t xml:space="preserve">at inside of brackets is “df” dataset contains both columns, </w:t>
+        <w:t>at inside of brackets is “</w:t>
+      </w:r>
+      <w:proofErr w:type="spellStart"/>
+      <w:r>
+        <w:t>df</w:t>
+      </w:r>
+      <w:proofErr w:type="spellEnd"/>
+      <w:r>
+        <w:t xml:space="preserve">” dataset contains both columns, </w:t>
       </w:r>
       <w:r>
         <w:t>it's a slightly</w:t>
@@ -4996,7 +4724,7 @@
         <w:spacing w:line="276" w:lineRule="auto"/>
         <w:ind w:left="720" w:firstLine="720"/>
       </w:pPr>
-      <w:bookmarkStart w:id="6" w:name="_Toc213259296"/>
+      <w:bookmarkStart w:id="6" w:name="_Toc213338406"/>
       <w:r>
         <w:t>1.2.</w:t>
       </w:r>
@@ -5015,34 +4743,21 @@
     <w:p/>
     <w:p>
       <w:pPr>
+        <w:spacing w:line="240" w:lineRule="auto"/>
         <w:jc w:val="center"/>
       </w:pPr>
       <w:r>
-        <w:t xml:space="preserve">Figure </w:t>
-      </w:r>
-      <w:r>
-        <w:t>5. Interquartile</w:t>
-      </w:r>
-      <w:r>
-        <w:t xml:space="preserve"> range</w:t>
-      </w:r>
-    </w:p>
-    <w:p>
-      <w:pPr>
-        <w:jc w:val="center"/>
-      </w:pPr>
-      <w:r>
         <w:rPr>
           <w:noProof/>
         </w:rPr>
         <w:drawing>
-          <wp:anchor distT="0" distB="0" distL="114300" distR="114300" simplePos="0" relativeHeight="251664384" behindDoc="1" locked="0" layoutInCell="1" allowOverlap="1" wp14:anchorId="713D7790" wp14:editId="0A7AB20E">
+          <wp:anchor distT="0" distB="0" distL="114300" distR="114300" simplePos="0" relativeHeight="251664384" behindDoc="1" locked="0" layoutInCell="1" allowOverlap="1" wp14:anchorId="713D7790" wp14:editId="43530425">
             <wp:simplePos x="0" y="0"/>
             <wp:positionH relativeFrom="column">
-              <wp:posOffset>511175</wp:posOffset>
+              <wp:posOffset>590688</wp:posOffset>
             </wp:positionH>
             <wp:positionV relativeFrom="paragraph">
-              <wp:posOffset>160020</wp:posOffset>
+              <wp:posOffset>215679</wp:posOffset>
             </wp:positionV>
             <wp:extent cx="5160645" cy="1449705"/>
             <wp:effectExtent l="0" t="0" r="1905" b="0"/>
@@ -5099,12 +4814,60 @@
           </wp:anchor>
         </w:drawing>
       </w:r>
-    </w:p>
-    <w:p/>
-    <w:p>
-      <w:pPr>
+      <w:r>
+        <w:t xml:space="preserve">Figure </w:t>
+      </w:r>
+      <w:r>
+        <w:t>5. Interquartile</w:t>
+      </w:r>
+      <w:r>
+        <w:t xml:space="preserve"> range</w:t>
+      </w:r>
+      <w:r>
+        <w:t xml:space="preserve"> (IQR)</w:t>
+      </w:r>
+    </w:p>
+    <w:p>
+      <w:pPr>
+        <w:spacing w:line="240" w:lineRule="auto"/>
         <w:jc w:val="center"/>
       </w:pPr>
+    </w:p>
+    <w:p>
+      <w:pPr>
+        <w:spacing w:line="240" w:lineRule="auto"/>
+        <w:jc w:val="center"/>
+      </w:pPr>
+    </w:p>
+    <w:p>
+      <w:pPr>
+        <w:spacing w:line="240" w:lineRule="auto"/>
+        <w:jc w:val="center"/>
+      </w:pPr>
+    </w:p>
+    <w:p>
+      <w:pPr>
+        <w:spacing w:line="240" w:lineRule="auto"/>
+        <w:jc w:val="center"/>
+      </w:pPr>
+    </w:p>
+    <w:p>
+      <w:pPr>
+        <w:spacing w:line="240" w:lineRule="auto"/>
+        <w:jc w:val="center"/>
+      </w:pPr>
+    </w:p>
+    <w:p>
+      <w:pPr>
+        <w:spacing w:line="240" w:lineRule="auto"/>
+        <w:jc w:val="center"/>
+      </w:pPr>
+    </w:p>
+    <w:p>
+      <w:pPr>
+        <w:spacing w:line="240" w:lineRule="auto"/>
+        <w:jc w:val="center"/>
+      </w:pPr>
       <w:r>
         <w:t>Source: (Author’s Own, 2025)</w:t>
       </w:r>
@@ -5114,7 +4877,13 @@
         <w:ind w:left="720"/>
       </w:pPr>
       <w:r>
-        <w:t>At figure 5 shows the results for each group, Diet and Exercise, the Interquartile Range (IQR) separately is calculated, the  equation is calculate getting the percentile of q1value correspond</w:t>
+        <w:t xml:space="preserve">At figure 5 shows the results for each group, Diet and Exercise, the Interquartile Range (IQR) separately is calculated, </w:t>
+      </w:r>
+      <w:r>
+        <w:t>the equation</w:t>
+      </w:r>
+      <w:r>
+        <w:t xml:space="preserve"> is calculate getting the percentile of q1value correspond</w:t>
       </w:r>
       <w:r>
         <w:t xml:space="preserve">s to 25% and 75% for q3, </w:t>
@@ -5122,9 +4891,11 @@
       <w:r>
         <w:t>“</w:t>
       </w:r>
+      <w:proofErr w:type="spellStart"/>
       <w:r>
         <w:t>iqr</w:t>
       </w:r>
+      <w:proofErr w:type="spellEnd"/>
       <w:r>
         <w:t>”</w:t>
       </w:r>
@@ -5138,7 +4909,27 @@
         <w:t xml:space="preserve"> as parameter the result of </w:t>
       </w:r>
       <w:r>
-        <w:t>subtraction, witch means iqr is the difference of third q3 and the first q1</w:t>
+        <w:t xml:space="preserve">subtraction, </w:t>
+      </w:r>
+      <w:r>
+        <w:t>which</w:t>
+      </w:r>
+      <w:r>
+        <w:t xml:space="preserve"> means </w:t>
+      </w:r>
+      <w:r>
+        <w:t>“</w:t>
+      </w:r>
+      <w:proofErr w:type="spellStart"/>
+      <w:r>
+        <w:t>iqr</w:t>
+      </w:r>
+      <w:proofErr w:type="spellEnd"/>
+      <w:r>
+        <w:t>”</w:t>
+      </w:r>
+      <w:r>
+        <w:t xml:space="preserve"> is the difference of third q3 and the first q1</w:t>
       </w:r>
       <w:r>
         <w:t>.</w:t>
@@ -5149,30 +4940,8 @@
     </w:p>
     <w:p>
       <w:pPr>
-        <w:ind w:left="1440"/>
-      </w:pPr>
-    </w:p>
-    <w:p/>
-    <w:p/>
-    <w:p>
-      <w:pPr>
-        <w:rPr>
-          <w:b/>
-          <w:bCs/>
-        </w:rPr>
-      </w:pPr>
-      <w:r>
-        <w:rPr>
-          <w:b/>
-          <w:bCs/>
-        </w:rPr>
-        <w:t>Keywords:</w:t>
-      </w:r>
-    </w:p>
-    <w:p>
-      <w:pPr>
-        <w:rPr>
-          <w:lang w:val="pt-BR"/>
+        <w:rPr>
+          <w:lang w:val="en-US"/>
         </w:rPr>
       </w:pPr>
     </w:p>
@@ -5185,7 +4954,7 @@
         </w:numPr>
         <w:spacing w:before="0" w:line="276" w:lineRule="auto"/>
       </w:pPr>
-      <w:bookmarkStart w:id="7" w:name="_Toc213259297"/>
+      <w:bookmarkStart w:id="7" w:name="_Toc213338407"/>
       <w:r>
         <w:t>Prob</w:t>
       </w:r>
@@ -5195,8 +4964,14 @@
       <w:bookmarkEnd w:id="7"/>
     </w:p>
     <w:p>
-      <w:r>
-        <w:t>.</w:t>
+      <w:pPr>
+        <w:ind w:left="360"/>
+      </w:pPr>
+      <w:r>
+        <w:t>The probability distribution has a property of each outcome get has result be equal or great than zero, has an objective of discover a behave of a random variable the equa</w:t>
+      </w:r>
+      <w:r>
+        <w:t>tion is the sum of probability with all possible outcomes equals to one.</w:t>
       </w:r>
     </w:p>
     <w:p>
@@ -5205,7 +4980,7 @@
         <w:spacing w:line="276" w:lineRule="auto"/>
         <w:ind w:firstLine="720"/>
       </w:pPr>
-      <w:bookmarkStart w:id="8" w:name="_Toc213259298"/>
+      <w:bookmarkStart w:id="8" w:name="_Toc213338408"/>
       <w:r>
         <w:t xml:space="preserve">2.1 </w:t>
       </w:r>
@@ -5215,11 +4990,37 @@
       <w:bookmarkEnd w:id="8"/>
     </w:p>
     <w:p>
-      <w:r>
-        <w:tab/>
-      </w:r>
-      <w:r>
-        <w:t>.</w:t>
+      <w:pPr>
+        <w:ind w:left="720"/>
+      </w:pPr>
+      <w:r>
+        <w:t>Normal probability has most known has normal distribution or Gaussian distribution defined by the parameter mean and stand deviation, the distribution in graph its possible visualize are symmetric shape around kind similar to a bell shape.</w:t>
+      </w:r>
+    </w:p>
+    <w:p>
+      <w:pPr>
+        <w:ind w:left="720"/>
+      </w:pPr>
+    </w:p>
+    <w:p/>
+    <w:p>
+      <w:pPr>
+        <w:jc w:val="center"/>
+      </w:pPr>
+      <w:r>
+        <w:t xml:space="preserve">Figure </w:t>
+      </w:r>
+      <w:r>
+        <w:t>6</w:t>
+      </w:r>
+      <w:r>
+        <w:t xml:space="preserve">. </w:t>
+      </w:r>
+      <w:r>
+        <w:t>Probability Density Function</w:t>
+      </w:r>
+      <w:r>
+        <w:t xml:space="preserve"> (PDF)</w:t>
       </w:r>
     </w:p>
     <w:p>
@@ -5228,31 +5029,77 @@
         <w:spacing w:line="276" w:lineRule="auto"/>
         <w:ind w:firstLine="720"/>
       </w:pPr>
-      <w:bookmarkStart w:id="9" w:name="_Toc213259299"/>
-      <w:r>
+      <w:bookmarkStart w:id="9" w:name="_Toc213338409"/>
+      <w:r>
+        <w:rPr>
+          <w:noProof/>
+        </w:rPr>
         <w:lastRenderedPageBreak/>
-        <w:t xml:space="preserve">2.2 </w:t>
-      </w:r>
-      <w:r>
-        <w:t>Count and unique values</w:t>
+        <w:drawing>
+          <wp:anchor distT="0" distB="0" distL="114300" distR="114300" simplePos="0" relativeHeight="251665408" behindDoc="1" locked="0" layoutInCell="1" allowOverlap="1" wp14:anchorId="3739C4A1" wp14:editId="227A856C">
+            <wp:simplePos x="0" y="0"/>
+            <wp:positionH relativeFrom="margin">
+              <wp:align>right</wp:align>
+            </wp:positionH>
+            <wp:positionV relativeFrom="paragraph">
+              <wp:posOffset>52622</wp:posOffset>
+            </wp:positionV>
+            <wp:extent cx="4994910" cy="2527935"/>
+            <wp:effectExtent l="0" t="0" r="0" b="5715"/>
+            <wp:wrapTight wrapText="bothSides">
+              <wp:wrapPolygon edited="0">
+                <wp:start x="0" y="0"/>
+                <wp:lineTo x="0" y="21486"/>
+                <wp:lineTo x="21501" y="21486"/>
+                <wp:lineTo x="21501" y="0"/>
+                <wp:lineTo x="0" y="0"/>
+              </wp:wrapPolygon>
+            </wp:wrapTight>
+            <wp:docPr id="1042935938" name="Imagem 1"/>
+            <wp:cNvGraphicFramePr>
+              <a:graphicFrameLocks xmlns:a="http://schemas.openxmlformats.org/drawingml/2006/main" noChangeAspect="1"/>
+            </wp:cNvGraphicFramePr>
+            <a:graphic xmlns:a="http://schemas.openxmlformats.org/drawingml/2006/main">
+              <a:graphicData uri="http://schemas.openxmlformats.org/drawingml/2006/picture">
+                <pic:pic xmlns:pic="http://schemas.openxmlformats.org/drawingml/2006/picture">
+                  <pic:nvPicPr>
+                    <pic:cNvPr id="1042935938" name="Imagem 1042935938"/>
+                    <pic:cNvPicPr/>
+                  </pic:nvPicPr>
+                  <pic:blipFill>
+                    <a:blip r:embed="rId15">
+                      <a:extLst>
+                        <a:ext uri="{28A0092B-C50C-407E-A947-70E740481C1C}">
+                          <a14:useLocalDpi xmlns:a14="http://schemas.microsoft.com/office/drawing/2010/main" val="0"/>
+                        </a:ext>
+                      </a:extLst>
+                    </a:blip>
+                    <a:stretch>
+                      <a:fillRect/>
+                    </a:stretch>
+                  </pic:blipFill>
+                  <pic:spPr>
+                    <a:xfrm>
+                      <a:off x="0" y="0"/>
+                      <a:ext cx="4994910" cy="2527935"/>
+                    </a:xfrm>
+                    <a:prstGeom prst="rect">
+                      <a:avLst/>
+                    </a:prstGeom>
+                  </pic:spPr>
+                </pic:pic>
+              </a:graphicData>
+            </a:graphic>
+            <wp14:sizeRelH relativeFrom="margin">
+              <wp14:pctWidth>0</wp14:pctWidth>
+            </wp14:sizeRelH>
+            <wp14:sizeRelV relativeFrom="margin">
+              <wp14:pctHeight>0</wp14:pctHeight>
+            </wp14:sizeRelV>
+          </wp:anchor>
+        </w:drawing>
       </w:r>
       <w:bookmarkEnd w:id="9"/>
-    </w:p>
-    <w:p/>
-    <w:p>
-      <w:pPr>
-        <w:pStyle w:val="Ttulo1"/>
-        <w:numPr>
-          <w:ilvl w:val="0"/>
-          <w:numId w:val="4"/>
-        </w:numPr>
-        <w:spacing w:before="0" w:line="276" w:lineRule="auto"/>
-      </w:pPr>
-      <w:bookmarkStart w:id="10" w:name="_Toc213259300"/>
-      <w:r>
-        <w:t>Similarity metrics</w:t>
-      </w:r>
-      <w:bookmarkEnd w:id="10"/>
     </w:p>
     <w:p>
       <w:pPr>
@@ -5260,22 +5107,6 @@
         <w:spacing w:line="276" w:lineRule="auto"/>
         <w:ind w:firstLine="720"/>
       </w:pPr>
-      <w:bookmarkStart w:id="11" w:name="_Toc213259301"/>
-      <w:r>
-        <w:t xml:space="preserve">3.1 </w:t>
-      </w:r>
-      <w:r>
-        <w:t>Euclidean distance</w:t>
-      </w:r>
-      <w:bookmarkEnd w:id="11"/>
-    </w:p>
-    <w:p>
-      <w:r>
-        <w:tab/>
-      </w:r>
-      <w:r>
-        <w:tab/>
-      </w:r>
     </w:p>
     <w:p>
       <w:pPr>
@@ -5283,22 +5114,6 @@
         <w:spacing w:line="276" w:lineRule="auto"/>
         <w:ind w:firstLine="720"/>
       </w:pPr>
-      <w:bookmarkStart w:id="12" w:name="_Toc213259302"/>
-      <w:r>
-        <w:t xml:space="preserve">3.2 </w:t>
-      </w:r>
-      <w:r>
-        <w:t>Covariance</w:t>
-      </w:r>
-      <w:bookmarkEnd w:id="12"/>
-    </w:p>
-    <w:p>
-      <w:r>
-        <w:tab/>
-      </w:r>
-      <w:r>
-        <w:tab/>
-      </w:r>
     </w:p>
     <w:p>
       <w:pPr>
@@ -5306,38 +5121,6 @@
         <w:spacing w:line="276" w:lineRule="auto"/>
         <w:ind w:firstLine="720"/>
       </w:pPr>
-      <w:bookmarkStart w:id="13" w:name="_Toc213259303"/>
-      <w:r>
-        <w:t xml:space="preserve">3.3 </w:t>
-      </w:r>
-      <w:r>
-        <w:t>Correlation</w:t>
-      </w:r>
-      <w:bookmarkEnd w:id="13"/>
-    </w:p>
-    <w:p>
-      <w:r>
-        <w:tab/>
-      </w:r>
-      <w:r>
-        <w:tab/>
-      </w:r>
-    </w:p>
-    <w:p/>
-    <w:p>
-      <w:pPr>
-        <w:pStyle w:val="Ttulo1"/>
-        <w:numPr>
-          <w:ilvl w:val="0"/>
-          <w:numId w:val="4"/>
-        </w:numPr>
-        <w:spacing w:before="0" w:line="276" w:lineRule="auto"/>
-      </w:pPr>
-      <w:bookmarkStart w:id="14" w:name="_Toc213259304"/>
-      <w:r>
-        <w:t>Hypothesis test</w:t>
-      </w:r>
-      <w:bookmarkEnd w:id="14"/>
     </w:p>
     <w:p>
       <w:pPr>
@@ -5345,11 +5128,6 @@
         <w:spacing w:line="276" w:lineRule="auto"/>
         <w:ind w:firstLine="720"/>
       </w:pPr>
-      <w:bookmarkStart w:id="15" w:name="_Toc213259305"/>
-      <w:r>
-        <w:t>4.1 First test</w:t>
-      </w:r>
-      <w:bookmarkEnd w:id="15"/>
     </w:p>
     <w:p>
       <w:pPr>
@@ -5357,179 +5135,130 @@
         <w:spacing w:line="276" w:lineRule="auto"/>
         <w:ind w:firstLine="720"/>
       </w:pPr>
-      <w:bookmarkStart w:id="16" w:name="_Toc213259306"/>
-      <w:r>
-        <w:t>4.2 Second test</w:t>
-      </w:r>
-      <w:bookmarkEnd w:id="16"/>
-    </w:p>
+    </w:p>
+    <w:p>
+      <w:pPr>
+        <w:pStyle w:val="Ttulo2"/>
+        <w:spacing w:line="276" w:lineRule="auto"/>
+      </w:pPr>
+    </w:p>
+    <w:p>
+      <w:pPr>
+        <w:spacing w:line="240" w:lineRule="auto"/>
+        <w:jc w:val="center"/>
+      </w:pPr>
+      <w:r>
+        <w:t>Source: (Author’s Own, 2025)</w:t>
+      </w:r>
+    </w:p>
+    <w:p>
+      <w:pPr>
+        <w:spacing w:line="240" w:lineRule="auto"/>
+      </w:pPr>
+      <w:r>
+        <w:t xml:space="preserve">At figure 6 the graphs show both groups, </w:t>
+      </w:r>
+      <w:r>
+        <w:t xml:space="preserve">Diet-Group in blue colour shifted to the right and Exercise Group in Yello colour at left side, based in the result of mean calculated previously in that study indicates a higher weight loss than the Exercise-Group. Compares both graphs each individual achieved better results in Diet-Group the data visualization confirms a range more spread. </w:t>
+      </w:r>
+    </w:p>
+    <w:p/>
     <w:p>
       <w:pPr>
         <w:pStyle w:val="Ttulo2"/>
         <w:spacing w:line="276" w:lineRule="auto"/>
         <w:ind w:firstLine="720"/>
       </w:pPr>
-      <w:bookmarkStart w:id="17" w:name="_Toc213259307"/>
-      <w:r>
-        <w:t>4.3 Thirty test</w:t>
-      </w:r>
-      <w:bookmarkEnd w:id="17"/>
+      <w:bookmarkStart w:id="10" w:name="_Toc213338410"/>
+      <w:r>
+        <w:t xml:space="preserve">2.2 </w:t>
+      </w:r>
+      <w:r>
+        <w:t>Count and unique values</w:t>
+      </w:r>
+      <w:bookmarkEnd w:id="10"/>
     </w:p>
     <w:p/>
-    <w:p/>
-    <w:p>
-      <w:pPr>
-        <w:pStyle w:val="Ttulo2"/>
-        <w:spacing w:line="276" w:lineRule="auto"/>
-        <w:ind w:left="720"/>
-      </w:pPr>
-    </w:p>
-    <w:p/>
-    <w:p/>
-    <w:p>
-      <w:pPr>
-        <w:pStyle w:val="Ttulo1"/>
-        <w:spacing w:before="0" w:line="276" w:lineRule="auto"/>
-      </w:pPr>
-      <w:bookmarkStart w:id="18" w:name="_Toc213259308"/>
-      <w:r>
-        <w:t>Objectives</w:t>
-      </w:r>
-      <w:bookmarkEnd w:id="18"/>
-    </w:p>
-    <w:p>
-      <w:r>
-        <w:t>.</w:t>
-      </w:r>
-    </w:p>
-    <w:p>
-      <w:pPr>
-        <w:pStyle w:val="PargrafodaLista"/>
-        <w:ind w:left="1440"/>
-      </w:pPr>
-    </w:p>
-    <w:p>
-      <w:pPr>
-        <w:pStyle w:val="Ttulo1"/>
-        <w:spacing w:before="0" w:line="276" w:lineRule="auto"/>
-      </w:pPr>
-      <w:bookmarkStart w:id="19" w:name="_Toc213259309"/>
-      <w:r>
-        <w:t>Methodology</w:t>
-      </w:r>
-      <w:bookmarkEnd w:id="19"/>
-    </w:p>
-    <w:p>
-      <w:r>
-        <w:t>.</w:t>
-      </w:r>
-    </w:p>
-    <w:p/>
-    <w:p>
-      <w:pPr>
+    <w:p>
+      <w:pPr>
+        <w:spacing w:before="240"/>
         <w:jc w:val="center"/>
       </w:pPr>
       <w:r>
-        <w:rPr>
-          <w:sz w:val="24"/>
-          <w:szCs w:val="24"/>
-        </w:rPr>
-        <w:t>Figure 1.</w:t>
-      </w:r>
-      <w:r>
-        <w:t xml:space="preserve">  </w:t>
-      </w:r>
-    </w:p>
-    <w:p/>
-    <w:p>
-      <w:pPr>
-        <w:jc w:val="center"/>
-      </w:pPr>
-      <w:r>
-        <w:lastRenderedPageBreak/>
-        <w:t>Source: (Author’s Own, 2025)</w:t>
-      </w:r>
-    </w:p>
-    <w:p/>
-    <w:p>
-      <w:pPr>
-        <w:pStyle w:val="Ttulo2"/>
-      </w:pPr>
-      <w:bookmarkStart w:id="20" w:name="_Toc213259310"/>
-      <w:r>
-        <w:t>Step 1.</w:t>
-      </w:r>
-      <w:bookmarkEnd w:id="20"/>
-    </w:p>
-    <w:p>
-      <w:pPr>
-        <w:pStyle w:val="Ttulo2"/>
-      </w:pPr>
-      <w:bookmarkStart w:id="21" w:name="_Toc213259311"/>
-      <w:r>
-        <w:t>Step 2.</w:t>
-      </w:r>
-      <w:bookmarkEnd w:id="21"/>
-    </w:p>
-    <w:p>
-      <w:pPr>
-        <w:pStyle w:val="Ttulo2"/>
-      </w:pPr>
-      <w:bookmarkStart w:id="22" w:name="_Toc213259312"/>
-      <w:r>
-        <w:t>Step 3.</w:t>
-      </w:r>
-      <w:bookmarkEnd w:id="22"/>
-    </w:p>
-    <w:p>
-      <w:pPr>
-        <w:pStyle w:val="Ttulo2"/>
-      </w:pPr>
-      <w:bookmarkStart w:id="23" w:name="_Toc213259313"/>
-      <w:r>
-        <w:t>Step 4.</w:t>
-      </w:r>
-      <w:bookmarkEnd w:id="23"/>
-    </w:p>
-    <w:p>
-      <w:pPr>
-        <w:pStyle w:val="Ttulo1"/>
-        <w:spacing w:before="0" w:line="276" w:lineRule="auto"/>
-      </w:pPr>
-      <w:bookmarkStart w:id="24" w:name="_Toc213259314"/>
-      <w:r>
-        <w:t>Results and analysis</w:t>
-      </w:r>
-      <w:bookmarkEnd w:id="24"/>
-    </w:p>
-    <w:p/>
-    <w:p>
-      <w:pPr>
-        <w:jc w:val="center"/>
-      </w:pPr>
-      <w:r>
-        <w:rPr>
-          <w:sz w:val="24"/>
-          <w:szCs w:val="24"/>
-        </w:rPr>
         <w:t xml:space="preserve">Figure </w:t>
       </w:r>
       <w:r>
-        <w:rPr>
-          <w:sz w:val="24"/>
-          <w:szCs w:val="24"/>
-        </w:rPr>
-        <w:t>2</w:t>
-      </w:r>
-      <w:r>
-        <w:rPr>
-          <w:sz w:val="24"/>
-          <w:szCs w:val="24"/>
-        </w:rPr>
-        <w:t>.</w:t>
-      </w:r>
-      <w:r>
-        <w:t xml:space="preserve">  </w:t>
+        <w:t>7</w:t>
+      </w:r>
+      <w:r>
+        <w:t xml:space="preserve">. </w:t>
+      </w:r>
+      <w:r>
+        <w:t>Quantities and Unique values</w:t>
+      </w:r>
+    </w:p>
+    <w:p>
+      <w:r>
+        <w:rPr>
+          <w:noProof/>
+        </w:rPr>
+        <w:drawing>
+          <wp:anchor distT="0" distB="0" distL="114300" distR="114300" simplePos="0" relativeHeight="251666432" behindDoc="1" locked="0" layoutInCell="1" allowOverlap="1" wp14:anchorId="0F3E2829" wp14:editId="07A48C0F">
+            <wp:simplePos x="0" y="0"/>
+            <wp:positionH relativeFrom="margin">
+              <wp:align>center</wp:align>
+            </wp:positionH>
+            <wp:positionV relativeFrom="paragraph">
+              <wp:posOffset>168137</wp:posOffset>
+            </wp:positionV>
+            <wp:extent cx="3800475" cy="2085975"/>
+            <wp:effectExtent l="0" t="0" r="9525" b="9525"/>
+            <wp:wrapTight wrapText="bothSides">
+              <wp:wrapPolygon edited="0">
+                <wp:start x="0" y="0"/>
+                <wp:lineTo x="0" y="21501"/>
+                <wp:lineTo x="21546" y="21501"/>
+                <wp:lineTo x="21546" y="0"/>
+                <wp:lineTo x="0" y="0"/>
+              </wp:wrapPolygon>
+            </wp:wrapTight>
+            <wp:docPr id="539061622" name="Imagem 2"/>
+            <wp:cNvGraphicFramePr>
+              <a:graphicFrameLocks xmlns:a="http://schemas.openxmlformats.org/drawingml/2006/main" noChangeAspect="1"/>
+            </wp:cNvGraphicFramePr>
+            <a:graphic xmlns:a="http://schemas.openxmlformats.org/drawingml/2006/main">
+              <a:graphicData uri="http://schemas.openxmlformats.org/drawingml/2006/picture">
+                <pic:pic xmlns:pic="http://schemas.openxmlformats.org/drawingml/2006/picture">
+                  <pic:nvPicPr>
+                    <pic:cNvPr id="539061622" name="Imagem 539061622"/>
+                    <pic:cNvPicPr/>
+                  </pic:nvPicPr>
+                  <pic:blipFill>
+                    <a:blip r:embed="rId16">
+                      <a:extLst>
+                        <a:ext uri="{28A0092B-C50C-407E-A947-70E740481C1C}">
+                          <a14:useLocalDpi xmlns:a14="http://schemas.microsoft.com/office/drawing/2010/main" val="0"/>
+                        </a:ext>
+                      </a:extLst>
+                    </a:blip>
+                    <a:stretch>
+                      <a:fillRect/>
+                    </a:stretch>
+                  </pic:blipFill>
+                  <pic:spPr>
+                    <a:xfrm>
+                      <a:off x="0" y="0"/>
+                      <a:ext cx="3800475" cy="2085975"/>
+                    </a:xfrm>
+                    <a:prstGeom prst="rect">
+                      <a:avLst/>
+                    </a:prstGeom>
+                  </pic:spPr>
+                </pic:pic>
+              </a:graphicData>
+            </a:graphic>
+          </wp:anchor>
+        </w:drawing>
       </w:r>
     </w:p>
     <w:p/>
@@ -5541,198 +5270,749 @@
     <w:p/>
     <w:p>
       <w:pPr>
+        <w:spacing w:line="240" w:lineRule="auto"/>
         <w:jc w:val="center"/>
       </w:pPr>
       <w:r>
+        <w:tab/>
+      </w:r>
+      <w:r>
         <w:t>Source: (Author’s Own, 2025)</w:t>
       </w:r>
     </w:p>
+    <w:p>
+      <w:r>
+        <w:t>From above</w:t>
+      </w:r>
+      <w:r>
+        <w:t xml:space="preserve"> figure 7 </w:t>
+      </w:r>
+      <w:r>
+        <w:t xml:space="preserve">output </w:t>
+      </w:r>
+      <w:r>
+        <w:t xml:space="preserve">the method “count ()” return total quantity of values for both arrays groups, also has result obtained the number of unique values using the method “nunique ()”, its </w:t>
+      </w:r>
+      <w:r>
+        <w:t xml:space="preserve">slightly </w:t>
+      </w:r>
+      <w:r>
+        <w:t>present in group column.</w:t>
+      </w:r>
+    </w:p>
     <w:p/>
     <w:p>
+      <w:pPr>
+        <w:pStyle w:val="Ttulo1"/>
+        <w:numPr>
+          <w:ilvl w:val="0"/>
+          <w:numId w:val="4"/>
+        </w:numPr>
+        <w:spacing w:before="0" w:line="276" w:lineRule="auto"/>
+      </w:pPr>
+      <w:bookmarkStart w:id="11" w:name="_Toc213338411"/>
+      <w:r>
+        <w:lastRenderedPageBreak/>
+        <w:t>Similarity metrics</w:t>
+      </w:r>
+      <w:bookmarkEnd w:id="11"/>
+    </w:p>
+    <w:p>
+      <w:pPr>
+        <w:pStyle w:val="Ttulo2"/>
+        <w:spacing w:line="276" w:lineRule="auto"/>
+        <w:ind w:firstLine="720"/>
+      </w:pPr>
+      <w:bookmarkStart w:id="12" w:name="_Toc213338412"/>
+      <w:r>
+        <w:t xml:space="preserve">3.1 </w:t>
+      </w:r>
+      <w:r>
+        <w:t>Euclidean distance</w:t>
+      </w:r>
+      <w:bookmarkEnd w:id="12"/>
+    </w:p>
+    <w:p>
+      <w:pPr>
+        <w:spacing w:before="240"/>
+        <w:jc w:val="center"/>
+      </w:pPr>
+      <w:r>
+        <w:rPr>
+          <w:noProof/>
+        </w:rPr>
+        <w:drawing>
+          <wp:anchor distT="0" distB="0" distL="114300" distR="114300" simplePos="0" relativeHeight="251667456" behindDoc="1" locked="0" layoutInCell="1" allowOverlap="1" wp14:anchorId="4D48A60C" wp14:editId="0129B932">
+            <wp:simplePos x="0" y="0"/>
+            <wp:positionH relativeFrom="margin">
+              <wp:align>center</wp:align>
+            </wp:positionH>
+            <wp:positionV relativeFrom="paragraph">
+              <wp:posOffset>450814</wp:posOffset>
+            </wp:positionV>
+            <wp:extent cx="5908675" cy="1790700"/>
+            <wp:effectExtent l="0" t="0" r="0" b="0"/>
+            <wp:wrapTight wrapText="bothSides">
+              <wp:wrapPolygon edited="0">
+                <wp:start x="0" y="0"/>
+                <wp:lineTo x="0" y="21370"/>
+                <wp:lineTo x="21519" y="21370"/>
+                <wp:lineTo x="21519" y="0"/>
+                <wp:lineTo x="0" y="0"/>
+              </wp:wrapPolygon>
+            </wp:wrapTight>
+            <wp:docPr id="872306245" name="Imagem 6"/>
+            <wp:cNvGraphicFramePr>
+              <a:graphicFrameLocks xmlns:a="http://schemas.openxmlformats.org/drawingml/2006/main" noChangeAspect="1"/>
+            </wp:cNvGraphicFramePr>
+            <a:graphic xmlns:a="http://schemas.openxmlformats.org/drawingml/2006/main">
+              <a:graphicData uri="http://schemas.openxmlformats.org/drawingml/2006/picture">
+                <pic:pic xmlns:pic="http://schemas.openxmlformats.org/drawingml/2006/picture">
+                  <pic:nvPicPr>
+                    <pic:cNvPr id="872306245" name="Imagem 6"/>
+                    <pic:cNvPicPr/>
+                  </pic:nvPicPr>
+                  <pic:blipFill>
+                    <a:blip r:embed="rId17">
+                      <a:extLst>
+                        <a:ext uri="{28A0092B-C50C-407E-A947-70E740481C1C}">
+                          <a14:useLocalDpi xmlns:a14="http://schemas.microsoft.com/office/drawing/2010/main" val="0"/>
+                        </a:ext>
+                      </a:extLst>
+                    </a:blip>
+                    <a:stretch>
+                      <a:fillRect/>
+                    </a:stretch>
+                  </pic:blipFill>
+                  <pic:spPr>
+                    <a:xfrm>
+                      <a:off x="0" y="0"/>
+                      <a:ext cx="5908675" cy="1790700"/>
+                    </a:xfrm>
+                    <a:prstGeom prst="rect">
+                      <a:avLst/>
+                    </a:prstGeom>
+                  </pic:spPr>
+                </pic:pic>
+              </a:graphicData>
+            </a:graphic>
+            <wp14:sizeRelH relativeFrom="margin">
+              <wp14:pctWidth>0</wp14:pctWidth>
+            </wp14:sizeRelH>
+            <wp14:sizeRelV relativeFrom="margin">
+              <wp14:pctHeight>0</wp14:pctHeight>
+            </wp14:sizeRelV>
+          </wp:anchor>
+        </w:drawing>
+      </w:r>
+      <w:r>
+        <w:t xml:space="preserve">Figure </w:t>
+      </w:r>
+      <w:r>
+        <w:t>8</w:t>
+      </w:r>
+      <w:r>
+        <w:t xml:space="preserve">. </w:t>
+      </w:r>
+      <w:r>
+        <w:t>Euclidean distance</w:t>
+      </w:r>
+    </w:p>
+    <w:p>
+      <w:pPr>
+        <w:spacing w:before="240"/>
+        <w:jc w:val="center"/>
+      </w:pPr>
+      <w:r>
+        <w:t>Source: (Author’s Own, 2025)</w:t>
+      </w:r>
+    </w:p>
+    <w:p>
+      <w:r>
+        <w:t xml:space="preserve">From above figure the Euclidean distance </w:t>
+      </w:r>
+      <w:r>
+        <w:t>it</w:t>
+      </w:r>
+      <w:r>
+        <w:t xml:space="preserve"> </w:t>
+      </w:r>
+      <w:r>
+        <w:t>calculates</w:t>
+      </w:r>
+      <w:r>
+        <w:t xml:space="preserve"> for both groups, </w:t>
+      </w:r>
+      <w:r>
+        <w:t xml:space="preserve">rather the doing manually, the method used is </w:t>
+      </w:r>
+      <w:proofErr w:type="spellStart"/>
+      <w:proofErr w:type="gramStart"/>
+      <w:r>
+        <w:t>linalg.norm</w:t>
+      </w:r>
+      <w:proofErr w:type="spellEnd"/>
+      <w:proofErr w:type="gramEnd"/>
+      <w:r>
+        <w:t xml:space="preserve"> () responsible for square root the sum, measure the </w:t>
+      </w:r>
+      <w:r>
+        <w:t>straight-line</w:t>
+      </w:r>
+      <w:r>
+        <w:t xml:space="preserve"> distance between two points, since both contains 15 </w:t>
+      </w:r>
+      <w:r>
+        <w:t xml:space="preserve">elements data provide at figure 7 </w:t>
+      </w:r>
+      <w:r>
+        <w:t>it</w:t>
+      </w:r>
+      <w:r>
+        <w:t xml:space="preserve"> considered </w:t>
+      </w:r>
+      <w:r>
+        <w:t>15 dimensional</w:t>
+      </w:r>
+      <w:r>
+        <w:t xml:space="preserve"> space</w:t>
+      </w:r>
+      <w:r>
+        <w:t xml:space="preserve">. Output the Euclidean distance between Diet, Exercise group, and for each group separated.  </w:t>
+      </w:r>
+    </w:p>
+    <w:p>
+      <w:pPr>
+        <w:pStyle w:val="Ttulo2"/>
+        <w:spacing w:line="276" w:lineRule="auto"/>
+      </w:pPr>
+      <w:bookmarkStart w:id="13" w:name="_Toc213338413"/>
+      <w:r>
+        <w:t xml:space="preserve">3.2 </w:t>
+      </w:r>
+      <w:r>
+        <w:t>Covariance</w:t>
+      </w:r>
+      <w:bookmarkEnd w:id="13"/>
+    </w:p>
+    <w:p>
+      <w:pPr>
+        <w:spacing w:before="240"/>
+        <w:jc w:val="center"/>
+      </w:pPr>
+      <w:r>
+        <w:t xml:space="preserve">Figure </w:t>
+      </w:r>
+      <w:r>
+        <w:t>9</w:t>
+      </w:r>
+      <w:r>
+        <w:t xml:space="preserve">. </w:t>
+      </w:r>
+      <w:r>
+        <w:t>Covariance</w:t>
+      </w:r>
+    </w:p>
+    <w:p/>
+    <w:p>
+      <w:r>
+        <w:rPr>
+          <w:noProof/>
+        </w:rPr>
+        <w:drawing>
+          <wp:anchor distT="0" distB="0" distL="114300" distR="114300" simplePos="0" relativeHeight="251668480" behindDoc="0" locked="0" layoutInCell="1" allowOverlap="1" wp14:anchorId="3621CFF5" wp14:editId="3812ABD0">
+            <wp:simplePos x="0" y="0"/>
+            <wp:positionH relativeFrom="column">
+              <wp:posOffset>1034931</wp:posOffset>
+            </wp:positionH>
+            <wp:positionV relativeFrom="paragraph">
+              <wp:posOffset>-223520</wp:posOffset>
+            </wp:positionV>
+            <wp:extent cx="4053840" cy="3536950"/>
+            <wp:effectExtent l="0" t="0" r="3810" b="6350"/>
+            <wp:wrapSquare wrapText="bothSides"/>
+            <wp:docPr id="593917498" name="Imagem 8"/>
+            <wp:cNvGraphicFramePr>
+              <a:graphicFrameLocks xmlns:a="http://schemas.openxmlformats.org/drawingml/2006/main" noChangeAspect="1"/>
+            </wp:cNvGraphicFramePr>
+            <a:graphic xmlns:a="http://schemas.openxmlformats.org/drawingml/2006/main">
+              <a:graphicData uri="http://schemas.openxmlformats.org/drawingml/2006/picture">
+                <pic:pic xmlns:pic="http://schemas.openxmlformats.org/drawingml/2006/picture">
+                  <pic:nvPicPr>
+                    <pic:cNvPr id="593917498" name="Imagem 593917498"/>
+                    <pic:cNvPicPr/>
+                  </pic:nvPicPr>
+                  <pic:blipFill>
+                    <a:blip r:embed="rId18">
+                      <a:extLst>
+                        <a:ext uri="{28A0092B-C50C-407E-A947-70E740481C1C}">
+                          <a14:useLocalDpi xmlns:a14="http://schemas.microsoft.com/office/drawing/2010/main" val="0"/>
+                        </a:ext>
+                      </a:extLst>
+                    </a:blip>
+                    <a:stretch>
+                      <a:fillRect/>
+                    </a:stretch>
+                  </pic:blipFill>
+                  <pic:spPr>
+                    <a:xfrm>
+                      <a:off x="0" y="0"/>
+                      <a:ext cx="4053840" cy="3536950"/>
+                    </a:xfrm>
+                    <a:prstGeom prst="rect">
+                      <a:avLst/>
+                    </a:prstGeom>
+                  </pic:spPr>
+                </pic:pic>
+              </a:graphicData>
+            </a:graphic>
+            <wp14:sizeRelH relativeFrom="margin">
+              <wp14:pctWidth>0</wp14:pctWidth>
+            </wp14:sizeRelH>
+            <wp14:sizeRelV relativeFrom="margin">
+              <wp14:pctHeight>0</wp14:pctHeight>
+            </wp14:sizeRelV>
+          </wp:anchor>
+        </w:drawing>
+      </w:r>
+      <w:r>
+        <w:tab/>
+      </w:r>
+    </w:p>
+    <w:p>
+      <w:pPr>
+        <w:spacing w:before="240"/>
+        <w:jc w:val="center"/>
+      </w:pPr>
+    </w:p>
+    <w:p>
+      <w:pPr>
+        <w:spacing w:before="240"/>
+        <w:jc w:val="center"/>
+      </w:pPr>
+    </w:p>
+    <w:p>
+      <w:pPr>
+        <w:spacing w:before="240"/>
+        <w:jc w:val="center"/>
+      </w:pPr>
+    </w:p>
+    <w:p>
+      <w:pPr>
+        <w:spacing w:before="240"/>
+        <w:jc w:val="center"/>
+      </w:pPr>
+    </w:p>
+    <w:p>
+      <w:pPr>
+        <w:spacing w:before="240"/>
+        <w:jc w:val="center"/>
+      </w:pPr>
+    </w:p>
+    <w:p>
+      <w:pPr>
+        <w:spacing w:before="240"/>
+        <w:jc w:val="center"/>
+      </w:pPr>
+    </w:p>
+    <w:p>
+      <w:pPr>
+        <w:spacing w:before="240"/>
+        <w:jc w:val="center"/>
+      </w:pPr>
+    </w:p>
+    <w:p>
+      <w:pPr>
+        <w:spacing w:before="240"/>
+        <w:jc w:val="center"/>
+      </w:pPr>
+    </w:p>
+    <w:p>
+      <w:pPr>
+        <w:spacing w:before="240"/>
+        <w:jc w:val="center"/>
+      </w:pPr>
+      <w:r>
+        <w:lastRenderedPageBreak/>
+        <w:t>Source: (Author’s Own, 2025)</w:t>
+      </w:r>
+    </w:p>
+    <w:p>
+      <w:r>
+        <w:t>Figure</w:t>
+      </w:r>
+      <w:r>
+        <w:t xml:space="preserve"> 9 result of 0.47between Diet-Group and Exercise means those two groups had a positive covariance approximately 0.48 moving in same direction, if the result of covariance is superior to zero is positive, if the result was below to zero means will be a negative correlation, however if is equal to zero means there’s no correlation.</w:t>
+      </w:r>
+    </w:p>
+    <w:p>
+      <w:pPr>
+        <w:pStyle w:val="Ttulo2"/>
+        <w:spacing w:line="276" w:lineRule="auto"/>
+        <w:ind w:firstLine="720"/>
+      </w:pPr>
+      <w:bookmarkStart w:id="14" w:name="_Toc213338414"/>
+      <w:r>
+        <w:t xml:space="preserve">3.3 </w:t>
+      </w:r>
+      <w:r>
+        <w:t>Correlation</w:t>
+      </w:r>
+      <w:bookmarkEnd w:id="14"/>
+    </w:p>
+    <w:p>
+      <w:pPr>
+        <w:spacing w:before="240"/>
+        <w:jc w:val="center"/>
+      </w:pPr>
+      <w:r>
+        <w:tab/>
+      </w:r>
+      <w:r>
+        <w:tab/>
+      </w:r>
+      <w:r>
+        <w:t xml:space="preserve">Figure </w:t>
+      </w:r>
+      <w:r>
+        <w:t>10</w:t>
+      </w:r>
+      <w:r>
+        <w:t xml:space="preserve">. </w:t>
+      </w:r>
+      <w:r>
+        <w:t>Correlation</w:t>
+      </w:r>
+    </w:p>
+    <w:p>
+      <w:pPr>
+        <w:spacing w:before="240"/>
+        <w:jc w:val="center"/>
+      </w:pPr>
+      <w:r>
+        <w:rPr>
+          <w:noProof/>
+        </w:rPr>
+        <w:drawing>
+          <wp:inline distT="0" distB="0" distL="0" distR="0" wp14:anchorId="1139B061" wp14:editId="6D303F4B">
+            <wp:extent cx="5724525" cy="1428750"/>
+            <wp:effectExtent l="0" t="0" r="9525" b="0"/>
+            <wp:docPr id="473782344" name="Imagem 5"/>
+            <wp:cNvGraphicFramePr>
+              <a:graphicFrameLocks xmlns:a="http://schemas.openxmlformats.org/drawingml/2006/main" noChangeAspect="1"/>
+            </wp:cNvGraphicFramePr>
+            <a:graphic xmlns:a="http://schemas.openxmlformats.org/drawingml/2006/main">
+              <a:graphicData uri="http://schemas.openxmlformats.org/drawingml/2006/picture">
+                <pic:pic xmlns:pic="http://schemas.openxmlformats.org/drawingml/2006/picture">
+                  <pic:nvPicPr>
+                    <pic:cNvPr id="473782344" name="Imagem 473782344"/>
+                    <pic:cNvPicPr/>
+                  </pic:nvPicPr>
+                  <pic:blipFill>
+                    <a:blip r:embed="rId19">
+                      <a:extLst>
+                        <a:ext uri="{28A0092B-C50C-407E-A947-70E740481C1C}">
+                          <a14:useLocalDpi xmlns:a14="http://schemas.microsoft.com/office/drawing/2010/main" val="0"/>
+                        </a:ext>
+                      </a:extLst>
+                    </a:blip>
+                    <a:stretch>
+                      <a:fillRect/>
+                    </a:stretch>
+                  </pic:blipFill>
+                  <pic:spPr>
+                    <a:xfrm>
+                      <a:off x="0" y="0"/>
+                      <a:ext cx="5724525" cy="1428750"/>
+                    </a:xfrm>
+                    <a:prstGeom prst="rect">
+                      <a:avLst/>
+                    </a:prstGeom>
+                  </pic:spPr>
+                </pic:pic>
+              </a:graphicData>
+            </a:graphic>
+          </wp:inline>
+        </w:drawing>
+      </w:r>
+      <w:r>
+        <w:t xml:space="preserve"> </w:t>
+      </w:r>
+      <w:r>
+        <w:t>Source: (Author’s Own, 2025)</w:t>
+      </w:r>
+    </w:p>
+    <w:p>
+      <w:r>
+        <w:tab/>
+        <w:t>The figure 10 output shows the relationship of Diet-Group and Exercise-</w:t>
+      </w:r>
+      <w:r>
+        <w:t>Group,</w:t>
+      </w:r>
+      <w:r>
+        <w:t xml:space="preserve"> define if the variables are related to one each other, in that study its possible attend the condition of length of dataset Diet group and Exercise group are the same for calculate the correlation.</w:t>
+      </w:r>
+    </w:p>
+    <w:p>
+      <w:pPr>
+        <w:pStyle w:val="Ttulo1"/>
+        <w:numPr>
+          <w:ilvl w:val="0"/>
+          <w:numId w:val="4"/>
+        </w:numPr>
+        <w:spacing w:before="0" w:line="276" w:lineRule="auto"/>
+      </w:pPr>
+      <w:bookmarkStart w:id="15" w:name="_Toc213338415"/>
+      <w:r>
+        <w:t>Hypothesis test</w:t>
+      </w:r>
+      <w:bookmarkEnd w:id="15"/>
+    </w:p>
+    <w:p/>
+    <w:p>
+      <w:pPr>
+        <w:pStyle w:val="Ttulo2"/>
+        <w:spacing w:line="276" w:lineRule="auto"/>
+        <w:ind w:firstLine="720"/>
+      </w:pPr>
+      <w:bookmarkStart w:id="16" w:name="_Toc213338416"/>
+      <w:r>
+        <w:t>4.1 First test</w:t>
+      </w:r>
+      <w:bookmarkEnd w:id="16"/>
+    </w:p>
+    <w:p>
+      <w:pPr>
+        <w:pStyle w:val="Ttulo2"/>
+        <w:spacing w:line="276" w:lineRule="auto"/>
+        <w:ind w:firstLine="720"/>
+      </w:pPr>
+      <w:r>
+        <w:tab/>
+      </w:r>
+      <w:bookmarkStart w:id="17" w:name="_Toc213338417"/>
+      <w:r>
+        <w:t>4</w:t>
+      </w:r>
       <w:r>
         <w:t>.</w:t>
       </w:r>
+      <w:r>
+        <w:t>1.2</w:t>
+      </w:r>
+      <w:r>
+        <w:t xml:space="preserve"> </w:t>
+      </w:r>
+      <w:r>
+        <w:t>T-Test</w:t>
+      </w:r>
+      <w:bookmarkEnd w:id="17"/>
     </w:p>
     <w:p>
       <w:pPr>
         <w:jc w:val="center"/>
-        <w:rPr>
-          <w:sz w:val="24"/>
-          <w:szCs w:val="24"/>
-        </w:rPr>
-      </w:pPr>
+      </w:pPr>
+      <w:r>
+        <w:t>Figure 1</w:t>
+      </w:r>
+      <w:r>
+        <w:t>1</w:t>
+      </w:r>
+      <w:r>
+        <w:t xml:space="preserve">. </w:t>
+      </w:r>
+      <w:r>
+        <w:t>T test</w:t>
+      </w:r>
     </w:p>
     <w:p>
       <w:pPr>
         <w:jc w:val="center"/>
-        <w:rPr>
-          <w:sz w:val="24"/>
-          <w:szCs w:val="24"/>
-        </w:rPr>
-      </w:pPr>
+      </w:pPr>
+      <w:r>
+        <w:rPr>
+          <w:noProof/>
+        </w:rPr>
+        <w:drawing>
+          <wp:inline distT="0" distB="0" distL="0" distR="0" wp14:anchorId="6945025D" wp14:editId="5A510A9C">
+            <wp:extent cx="5731510" cy="2592705"/>
+            <wp:effectExtent l="0" t="0" r="2540" b="0"/>
+            <wp:docPr id="1815708960" name="Imagem 11"/>
+            <wp:cNvGraphicFramePr>
+              <a:graphicFrameLocks xmlns:a="http://schemas.openxmlformats.org/drawingml/2006/main" noChangeAspect="1"/>
+            </wp:cNvGraphicFramePr>
+            <a:graphic xmlns:a="http://schemas.openxmlformats.org/drawingml/2006/main">
+              <a:graphicData uri="http://schemas.openxmlformats.org/drawingml/2006/picture">
+                <pic:pic xmlns:pic="http://schemas.openxmlformats.org/drawingml/2006/picture">
+                  <pic:nvPicPr>
+                    <pic:cNvPr id="1815708960" name="Imagem 1815708960"/>
+                    <pic:cNvPicPr/>
+                  </pic:nvPicPr>
+                  <pic:blipFill>
+                    <a:blip r:embed="rId20">
+                      <a:extLst>
+                        <a:ext uri="{28A0092B-C50C-407E-A947-70E740481C1C}">
+                          <a14:useLocalDpi xmlns:a14="http://schemas.microsoft.com/office/drawing/2010/main" val="0"/>
+                        </a:ext>
+                      </a:extLst>
+                    </a:blip>
+                    <a:stretch>
+                      <a:fillRect/>
+                    </a:stretch>
+                  </pic:blipFill>
+                  <pic:spPr>
+                    <a:xfrm>
+                      <a:off x="0" y="0"/>
+                      <a:ext cx="5731510" cy="2592705"/>
+                    </a:xfrm>
+                    <a:prstGeom prst="rect">
+                      <a:avLst/>
+                    </a:prstGeom>
+                  </pic:spPr>
+                </pic:pic>
+              </a:graphicData>
+            </a:graphic>
+          </wp:inline>
+        </w:drawing>
+      </w:r>
     </w:p>
     <w:p>
       <w:pPr>
         <w:jc w:val="center"/>
-        <w:rPr>
-          <w:sz w:val="24"/>
-          <w:szCs w:val="24"/>
-        </w:rPr>
-      </w:pPr>
-    </w:p>
-    <w:p>
-      <w:pPr>
-        <w:jc w:val="center"/>
-        <w:rPr>
-          <w:sz w:val="24"/>
-          <w:szCs w:val="24"/>
-        </w:rPr>
-      </w:pPr>
-    </w:p>
-    <w:p>
-      <w:pPr>
-        <w:jc w:val="center"/>
-      </w:pPr>
-      <w:r>
-        <w:rPr>
-          <w:sz w:val="24"/>
-          <w:szCs w:val="24"/>
-        </w:rPr>
-        <w:t xml:space="preserve">Figure </w:t>
-      </w:r>
-      <w:r>
-        <w:rPr>
-          <w:sz w:val="24"/>
-          <w:szCs w:val="24"/>
-        </w:rPr>
-        <w:t>3</w:t>
-      </w:r>
-      <w:r>
-        <w:rPr>
-          <w:sz w:val="24"/>
-          <w:szCs w:val="24"/>
-        </w:rPr>
-        <w:t>.</w:t>
-      </w:r>
-      <w:r>
-        <w:t xml:space="preserve">  </w:t>
-      </w:r>
-      <w:r>
-        <w:t>.</w:t>
-      </w:r>
+      </w:pPr>
+      <w:r>
+        <w:t>Source: (Author’s Own, 2025)</w:t>
+      </w:r>
+    </w:p>
+    <w:p>
+      <w:r>
+        <w:lastRenderedPageBreak/>
+        <w:tab/>
+      </w:r>
+      <w:r>
+        <w:tab/>
+      </w:r>
+    </w:p>
+    <w:p>
+      <w:pPr>
+        <w:ind w:left="720"/>
+      </w:pPr>
+      <w:r>
+        <w:t xml:space="preserve">At figure 11 the method </w:t>
+      </w:r>
+      <w:proofErr w:type="spellStart"/>
+      <w:proofErr w:type="gramStart"/>
+      <w:r>
+        <w:t>stats.ttest</w:t>
+      </w:r>
+      <w:proofErr w:type="gramEnd"/>
+      <w:r>
+        <w:t>_ind</w:t>
+      </w:r>
+      <w:proofErr w:type="spellEnd"/>
+      <w:r>
+        <w:t xml:space="preserve">() run a t test </w:t>
+      </w:r>
+      <w:r>
+        <w:t xml:space="preserve">independent </w:t>
+      </w:r>
+      <w:r>
+        <w:t>to Diet-Group and Exercise-Group</w:t>
+      </w:r>
+      <w:r>
+        <w:t>, a condition of if and else was created to attend the condition of null hypothesis line Ho, checking the variable alpha</w:t>
+      </w:r>
+      <w:r>
+        <w:t>, if p-value is small than alpha then h0 was reject, if not fail to reject h0.</w:t>
+      </w:r>
+    </w:p>
+    <w:p>
+      <w:pPr>
+        <w:ind w:left="720"/>
+      </w:pPr>
+    </w:p>
+    <w:p>
+      <w:pPr>
+        <w:pStyle w:val="Ttulo2"/>
+        <w:spacing w:line="276" w:lineRule="auto"/>
+        <w:ind w:firstLine="720"/>
+      </w:pPr>
+      <w:bookmarkStart w:id="18" w:name="_Toc213338418"/>
+      <w:r>
+        <w:t>4.2 Second test</w:t>
+      </w:r>
+      <w:bookmarkEnd w:id="18"/>
+    </w:p>
+    <w:p>
+      <w:pPr>
+        <w:pStyle w:val="Ttulo2"/>
+        <w:spacing w:line="276" w:lineRule="auto"/>
+        <w:ind w:firstLine="720"/>
+      </w:pPr>
+      <w:bookmarkStart w:id="19" w:name="_Toc213338419"/>
+      <w:r>
+        <w:t>4.3 Thirty test</w:t>
+      </w:r>
+      <w:bookmarkEnd w:id="19"/>
     </w:p>
     <w:p/>
     <w:p/>
-    <w:p/>
-    <w:p/>
-    <w:p>
-      <w:r>
-        <w:t>.</w:t>
-      </w:r>
-    </w:p>
-    <w:p/>
-    <w:p>
-      <w:pPr>
-        <w:jc w:val="center"/>
-      </w:pPr>
-      <w:r>
-        <w:rPr>
-          <w:sz w:val="24"/>
-          <w:szCs w:val="24"/>
-        </w:rPr>
-        <w:t xml:space="preserve">Figure </w:t>
-      </w:r>
-      <w:r>
-        <w:rPr>
-          <w:sz w:val="24"/>
-          <w:szCs w:val="24"/>
-        </w:rPr>
-        <w:t>4</w:t>
-      </w:r>
-      <w:r>
-        <w:rPr>
-          <w:sz w:val="24"/>
-          <w:szCs w:val="24"/>
-        </w:rPr>
-        <w:t>.</w:t>
-      </w:r>
-      <w:r>
-        <w:t xml:space="preserve">  </w:t>
-      </w:r>
-    </w:p>
-    <w:p/>
-    <w:p/>
     <w:p>
       <w:pPr>
         <w:pStyle w:val="Ttulo1"/>
         <w:spacing w:before="0" w:line="276" w:lineRule="auto"/>
       </w:pPr>
-    </w:p>
-    <w:p>
-      <w:pPr>
-        <w:pStyle w:val="Ttulo1"/>
-        <w:spacing w:before="0" w:line="276" w:lineRule="auto"/>
-      </w:pPr>
-    </w:p>
-    <w:p>
-      <w:pPr>
-        <w:pStyle w:val="Ttulo1"/>
-        <w:spacing w:before="0" w:line="276" w:lineRule="auto"/>
-      </w:pPr>
+      <w:bookmarkStart w:id="20" w:name="_Toc213338420"/>
+      <w:r>
+        <w:t>Conclusion</w:t>
+      </w:r>
+      <w:bookmarkEnd w:id="20"/>
+    </w:p>
+    <w:p>
+      <w:r>
+        <w:t xml:space="preserve">Conclude in this study we could apply some of statistics formulas to both groups, help to visualize and comprehend the significant insights of each group, and how similar </w:t>
+      </w:r>
+      <w:proofErr w:type="gramStart"/>
+      <w:r>
+        <w:t>their</w:t>
+      </w:r>
+      <w:proofErr w:type="gramEnd"/>
+      <w:r>
+        <w:t xml:space="preserve"> in some aspect and how they diverge in others.</w:t>
+      </w:r>
     </w:p>
     <w:p/>
     <w:p/>
     <w:p/>
     <w:p/>
     <w:p/>
+    <w:p>
+      <w:pPr>
+        <w:pStyle w:val="Ttulo1"/>
+      </w:pPr>
+      <w:bookmarkStart w:id="21" w:name="_Toc213338421"/>
+      <w:r>
+        <w:t>References</w:t>
+      </w:r>
+      <w:bookmarkEnd w:id="21"/>
+    </w:p>
     <w:p/>
     <w:p>
       <w:r>
-        <w:t>.</w:t>
-      </w:r>
-    </w:p>
-    <w:p>
-      <w:pPr>
-        <w:pStyle w:val="Ttulo1"/>
-        <w:spacing w:before="0" w:line="276" w:lineRule="auto"/>
-      </w:pPr>
-      <w:bookmarkStart w:id="25" w:name="_Toc213259315"/>
-      <w:r>
-        <w:t>Conclusion</w:t>
-      </w:r>
-      <w:bookmarkEnd w:id="25"/>
-    </w:p>
-    <w:p/>
-    <w:p>
-      <w:r>
-        <w:t>.</w:t>
-      </w:r>
-    </w:p>
-    <w:p/>
-    <w:p/>
-    <w:p/>
-    <w:p/>
-    <w:p>
-      <w:pPr>
-        <w:pStyle w:val="Ttulo1"/>
-      </w:pPr>
-      <w:bookmarkStart w:id="26" w:name="_Toc213259316"/>
-      <w:r>
-        <w:t>References</w:t>
-      </w:r>
-      <w:bookmarkEnd w:id="26"/>
-    </w:p>
-    <w:p>
-      <w:r>
-        <w:t>.</w:t>
-      </w:r>
-    </w:p>
-    <w:p/>
-    <w:p/>
-    <w:p/>
-    <w:p/>
-    <w:p>
-      <w:hyperlink r:id="rId15" w:history="1">
+        <w:t xml:space="preserve">W3Schools (n.d.). </w:t>
+      </w:r>
+      <w:r>
+        <w:rPr>
+          <w:i/>
+          <w:iCs/>
+        </w:rPr>
+        <w:t>Statistics Standard Deviation</w:t>
+      </w:r>
+      <w:r>
+        <w:t xml:space="preserve">. [online] Available at: </w:t>
+      </w:r>
+      <w:hyperlink r:id="rId21" w:tgtFrame="_blank" w:history="1">
         <w:r>
           <w:rPr>
             <w:rStyle w:val="Hyperlink"/>
@@ -5740,26 +6020,72 @@
           <w:t>https://www.w3schools.com/statistics/statistics_standard_deviation.php</w:t>
         </w:r>
       </w:hyperlink>
+      <w:r>
+        <w:t xml:space="preserve"> [Accessed </w:t>
+      </w:r>
+      <w:r>
+        <w:t>2</w:t>
+      </w:r>
+      <w:r>
+        <w:t xml:space="preserve">6 </w:t>
+      </w:r>
+      <w:r>
+        <w:t>October</w:t>
+      </w:r>
+      <w:r>
+        <w:t xml:space="preserve"> 2025].</w:t>
+      </w:r>
+    </w:p>
+    <w:p>
+      <w:proofErr w:type="spellStart"/>
+      <w:r>
+        <w:t>GeeksforGeeks</w:t>
+      </w:r>
+      <w:proofErr w:type="spellEnd"/>
+      <w:r>
+        <w:t xml:space="preserve"> (2025). </w:t>
+      </w:r>
+      <w:r>
+        <w:rPr>
+          <w:i/>
+          <w:iCs/>
+        </w:rPr>
+        <w:t>Exploring Correlation in Python</w:t>
+      </w:r>
+      <w:r>
+        <w:t xml:space="preserve">. [online] Available at: </w:t>
+      </w:r>
+      <w:hyperlink r:id="rId22" w:tgtFrame="_blank" w:history="1">
+        <w:r>
+          <w:rPr>
+            <w:rStyle w:val="Hyperlink"/>
+          </w:rPr>
+          <w:t>https://www.geeksforgeeks.org/data-analysis/exploring-correlation-in-python</w:t>
+        </w:r>
+      </w:hyperlink>
+      <w:r>
+        <w:t xml:space="preserve"> [Accessed </w:t>
+      </w:r>
+      <w:r>
+        <w:t>22</w:t>
+      </w:r>
+      <w:r>
+        <w:t xml:space="preserve"> </w:t>
+      </w:r>
+      <w:r>
+        <w:t>October</w:t>
+      </w:r>
+      <w:r>
+        <w:t xml:space="preserve"> </w:t>
+      </w:r>
+      <w:r>
+        <w:t>2025].</w:t>
+      </w:r>
     </w:p>
     <w:p/>
     <w:p/>
     <w:p/>
     <w:p/>
-    <w:p/>
-    <w:p/>
-    <w:p/>
-    <w:p/>
-    <w:p/>
-    <w:p>
-      <w:pPr>
-        <w:pStyle w:val="Ttulo1"/>
-      </w:pPr>
-      <w:bookmarkStart w:id="27" w:name="_Toc213259317"/>
-      <w:r>
-        <w:t>Appendix</w:t>
-      </w:r>
-      <w:bookmarkEnd w:id="27"/>
-    </w:p>
     <w:p/>
     <w:p>
       <w:pPr>
@@ -5808,7 +6134,7 @@
     <w:p/>
     <w:p/>
     <w:sectPr>
-      <w:footerReference w:type="default" r:id="rId16"/>
+      <w:footerReference w:type="default" r:id="rId23"/>
       <w:pgSz w:w="11906" w:h="16838"/>
       <w:pgMar w:top="1440" w:right="1440" w:bottom="1440" w:left="1440" w:header="708" w:footer="708" w:gutter="0"/>
       <w:pgNumType w:start="1"/>
@@ -5928,7 +6254,7 @@
       <w:lvlText w:val=""/>
       <w:lvlJc w:val="left"/>
       <w:pPr>
-        <w:ind w:left="720" w:hanging="360"/>
+        <w:ind w:left="644" w:hanging="360"/>
       </w:pPr>
       <w:rPr>
         <w:rFonts w:ascii="Symbol" w:hAnsi="Symbol" w:hint="default"/>
@@ -5940,7 +6266,7 @@
       <w:lvlText w:val="o"/>
       <w:lvlJc w:val="left"/>
       <w:pPr>
-        <w:ind w:left="1440" w:hanging="360"/>
+        <w:ind w:left="1364" w:hanging="360"/>
       </w:pPr>
       <w:rPr>
         <w:rFonts w:ascii="Courier New" w:hAnsi="Courier New" w:cs="Courier New" w:hint="default"/>
@@ -5952,7 +6278,7 @@
       <w:lvlText w:val=""/>
       <w:lvlJc w:val="left"/>
       <w:pPr>
-        <w:ind w:left="2160" w:hanging="360"/>
+        <w:ind w:left="2084" w:hanging="360"/>
       </w:pPr>
       <w:rPr>
         <w:rFonts w:ascii="Wingdings" w:hAnsi="Wingdings" w:hint="default"/>
@@ -5964,7 +6290,7 @@
       <w:lvlText w:val=""/>
       <w:lvlJc w:val="left"/>
       <w:pPr>
-        <w:ind w:left="2880" w:hanging="360"/>
+        <w:ind w:left="2804" w:hanging="360"/>
       </w:pPr>
       <w:rPr>
         <w:rFonts w:ascii="Symbol" w:hAnsi="Symbol" w:hint="default"/>
@@ -5976,7 +6302,7 @@
       <w:lvlText w:val="o"/>
       <w:lvlJc w:val="left"/>
       <w:pPr>
-        <w:ind w:left="3600" w:hanging="360"/>
+        <w:ind w:left="3524" w:hanging="360"/>
       </w:pPr>
       <w:rPr>
         <w:rFonts w:ascii="Courier New" w:hAnsi="Courier New" w:cs="Courier New" w:hint="default"/>
@@ -5988,7 +6314,7 @@
       <w:lvlText w:val=""/>
       <w:lvlJc w:val="left"/>
       <w:pPr>
-        <w:ind w:left="4320" w:hanging="360"/>
+        <w:ind w:left="4244" w:hanging="360"/>
       </w:pPr>
       <w:rPr>
         <w:rFonts w:ascii="Wingdings" w:hAnsi="Wingdings" w:hint="default"/>
@@ -6000,7 +6326,7 @@
       <w:lvlText w:val=""/>
       <w:lvlJc w:val="left"/>
       <w:pPr>
-        <w:ind w:left="5040" w:hanging="360"/>
+        <w:ind w:left="4964" w:hanging="360"/>
       </w:pPr>
       <w:rPr>
         <w:rFonts w:ascii="Symbol" w:hAnsi="Symbol" w:hint="default"/>
@@ -6012,7 +6338,7 @@
       <w:lvlText w:val="o"/>
       <w:lvlJc w:val="left"/>
       <w:pPr>
-        <w:ind w:left="5760" w:hanging="360"/>
+        <w:ind w:left="5684" w:hanging="360"/>
       </w:pPr>
       <w:rPr>
         <w:rFonts w:ascii="Courier New" w:hAnsi="Courier New" w:cs="Courier New" w:hint="default"/>
@@ -6024,7 +6350,7 @@
       <w:lvlText w:val=""/>
       <w:lvlJc w:val="left"/>
       <w:pPr>
-        <w:ind w:left="6480" w:hanging="360"/>
+        <w:ind w:left="6404" w:hanging="360"/>
       </w:pPr>
       <w:rPr>
         <w:rFonts w:ascii="Wingdings" w:hAnsi="Wingdings" w:hint="default"/>
@@ -7178,7 +7504,6 @@
   <w:style w:type="character" w:default="1" w:styleId="Fontepargpadro">
     <w:name w:val="Default Paragraph Font"/>
     <w:uiPriority w:val="1"/>
-    <w:semiHidden/>
     <w:unhideWhenUsed/>
   </w:style>
   <w:style w:type="table" w:default="1" w:styleId="Tabelanormal">

</xml_diff>